<commit_message>
update libs and, develop and deploy smart contract node (EN versions)
</commit_message>
<xml_diff>
--- a/etc/doc/en/Javascript_Smart_Contracts.docx
+++ b/etc/doc/en/Javascript_Smart_Contracts.docx
@@ -4,7 +4,7 @@
   <w:body>
     <w:p>
       <w:pPr>
-        <w:pStyle w:val="Title"/>
+        <w:pStyle w:val="Titre"/>
         <w:rPr>
           <w:rFonts w:ascii="Open Sans" w:hAnsi="Open Sans" w:cs="Open Sans"/>
           <w:sz w:val="48"/>
@@ -14,6 +14,7 @@
       </w:pPr>
       <w:r>
         <w:rPr>
+          <w:rFonts w:ascii="Open Sans" w:hAnsi="Open Sans" w:cs="Open Sans"/>
           <w:sz w:val="48"/>
           <w:szCs w:val="48"/>
           <w:lang w:val="en"/>
@@ -23,6 +24,7 @@
       <w:proofErr w:type="spellStart"/>
       <w:r>
         <w:rPr>
+          <w:rFonts w:ascii="Open Sans" w:hAnsi="Open Sans" w:cs="Open Sans"/>
           <w:sz w:val="48"/>
           <w:szCs w:val="48"/>
           <w:lang w:val="en"/>
@@ -32,6 +34,7 @@
       <w:proofErr w:type="spellEnd"/>
       <w:r>
         <w:rPr>
+          <w:rFonts w:ascii="Open Sans" w:hAnsi="Open Sans" w:cs="Open Sans"/>
           <w:lang w:val="en"/>
         </w:rPr>
         <w:t xml:space="preserve"> Smart Contracts</w:t>
@@ -54,13 +57,31 @@
       </w:pPr>
       <w:r>
         <w:rPr>
-          <w:lang w:val="en"/>
-        </w:rPr>
-        <w:t xml:space="preserve">This document introduces some general notions to Kalima smart contracts, and explains how to create </w:t>
+          <w:rFonts w:ascii="Open Sans" w:hAnsi="Open Sans" w:cs="Open Sans"/>
+          <w:lang w:val="en"/>
+        </w:rPr>
+        <w:t xml:space="preserve">This document introduces some general notions to Kalima smart </w:t>
+      </w:r>
+      <w:proofErr w:type="gramStart"/>
+      <w:r>
+        <w:rPr>
+          <w:rFonts w:ascii="Open Sans" w:hAnsi="Open Sans" w:cs="Open Sans"/>
+          <w:lang w:val="en"/>
+        </w:rPr>
+        <w:t>contracts, and</w:t>
+      </w:r>
+      <w:proofErr w:type="gramEnd"/>
+      <w:r>
+        <w:rPr>
+          <w:rFonts w:ascii="Open Sans" w:hAnsi="Open Sans" w:cs="Open Sans"/>
+          <w:lang w:val="en"/>
+        </w:rPr>
+        <w:t xml:space="preserve"> explains how to create </w:t>
       </w:r>
       <w:proofErr w:type="spellStart"/>
       <w:r>
         <w:rPr>
+          <w:rFonts w:ascii="Open Sans" w:hAnsi="Open Sans" w:cs="Open Sans"/>
           <w:lang w:val="en"/>
         </w:rPr>
         <w:t>Javascript</w:t>
@@ -68,13 +89,16 @@
       <w:proofErr w:type="spellEnd"/>
       <w:r>
         <w:rPr>
+          <w:rFonts w:ascii="Open Sans" w:hAnsi="Open Sans" w:cs="Open Sans"/>
           <w:lang w:val="en"/>
         </w:rPr>
         <w:t xml:space="preserve"> smart contracts for Kalima. Noted that </w:t>
       </w:r>
       <w:proofErr w:type="spellStart"/>
-      <w:r>
-        <w:rPr>
+      <w:proofErr w:type="gramStart"/>
+      <w:r>
+        <w:rPr>
+          <w:rFonts w:ascii="Open Sans" w:hAnsi="Open Sans" w:cs="Open Sans"/>
           <w:lang w:val="en"/>
         </w:rPr>
         <w:t>Javascript</w:t>
@@ -82,21 +106,25 @@
       <w:proofErr w:type="spellEnd"/>
       <w:r>
         <w:rPr>
+          <w:rFonts w:ascii="Open Sans" w:hAnsi="Open Sans" w:cs="Open Sans"/>
           <w:lang w:val="en"/>
         </w:rPr>
         <w:t xml:space="preserve"> </w:t>
       </w:r>
       <w:r>
         <w:rPr>
-          <w:lang w:val="en"/>
-        </w:rPr>
-        <w:t xml:space="preserve"> smart </w:t>
-      </w:r>
-      <w:r>
-        <w:rPr>
-          <w:lang w:val="en"/>
-        </w:rPr>
-        <w:t xml:space="preserve">contracts are launched by Java client nodes, and that this document does not show how to create your own node to launch smart contracts. </w:t>
+          <w:rFonts w:ascii="Open Sans" w:hAnsi="Open Sans" w:cs="Open Sans"/>
+          <w:lang w:val="en"/>
+        </w:rPr>
+        <w:t xml:space="preserve"> smart</w:t>
+      </w:r>
+      <w:proofErr w:type="gramEnd"/>
+      <w:r>
+        <w:rPr>
+          <w:rFonts w:ascii="Open Sans" w:hAnsi="Open Sans" w:cs="Open Sans"/>
+          <w:lang w:val="en"/>
+        </w:rPr>
+        <w:t xml:space="preserve"> contracts are launched by Java client nodes, and that this document does not show how to create your own node to launch smart contracts. </w:t>
       </w:r>
     </w:p>
     <w:p>
@@ -108,6 +136,7 @@
       </w:pPr>
       <w:r>
         <w:rPr>
+          <w:rFonts w:ascii="Open Sans" w:hAnsi="Open Sans" w:cs="Open Sans"/>
           <w:lang w:val="en"/>
         </w:rPr>
         <w:t>However, a node has been installed and allows you to launch smart contracts. One is launched when new transactions arrive at /sensors, the other is launched when new transactions arrive at /alarms/fire.</w:t>
@@ -115,7 +144,7 @@
     </w:p>
     <w:p>
       <w:pPr>
-        <w:pStyle w:val="Heading1"/>
+        <w:pStyle w:val="Titre1"/>
         <w:numPr>
           <w:ilvl w:val="0"/>
           <w:numId w:val="2"/>
@@ -128,6 +157,7 @@
       </w:pPr>
       <w:r>
         <w:rPr>
+          <w:rFonts w:ascii="Open Sans" w:hAnsi="Open Sans" w:cs="Open Sans"/>
           <w:sz w:val="36"/>
           <w:szCs w:val="36"/>
           <w:lang w:val="en"/>
@@ -144,9 +174,26 @@
       </w:pPr>
       <w:r>
         <w:rPr>
-          <w:lang w:val="en"/>
-        </w:rPr>
-        <w:t>To create a Smart Contract it is necessary to have a code editor and / or a text editor:</w:t>
+          <w:rFonts w:ascii="Open Sans" w:hAnsi="Open Sans" w:cs="Open Sans"/>
+          <w:lang w:val="en"/>
+        </w:rPr>
+        <w:t xml:space="preserve">To create a Smart </w:t>
+      </w:r>
+      <w:proofErr w:type="gramStart"/>
+      <w:r>
+        <w:rPr>
+          <w:rFonts w:ascii="Open Sans" w:hAnsi="Open Sans" w:cs="Open Sans"/>
+          <w:lang w:val="en"/>
+        </w:rPr>
+        <w:t>Contract</w:t>
+      </w:r>
+      <w:proofErr w:type="gramEnd"/>
+      <w:r>
+        <w:rPr>
+          <w:rFonts w:ascii="Open Sans" w:hAnsi="Open Sans" w:cs="Open Sans"/>
+          <w:lang w:val="en"/>
+        </w:rPr>
+        <w:t xml:space="preserve"> it is necessary to have a code editor and / or a text editor:</w:t>
       </w:r>
     </w:p>
     <w:p>
@@ -162,6 +209,7 @@
       </w:pPr>
       <w:r>
         <w:rPr>
+          <w:rFonts w:ascii="Open Sans" w:hAnsi="Open Sans" w:cs="Open Sans"/>
           <w:lang w:val="en"/>
         </w:rPr>
         <w:t xml:space="preserve">Example of a code editor: Visual Studio Code, download link: </w:t>
@@ -170,6 +218,7 @@
         <w:r>
           <w:rPr>
             <w:rStyle w:val="LienInternet"/>
+            <w:rFonts w:ascii="Open Sans" w:hAnsi="Open Sans" w:cs="Open Sans"/>
             <w:lang w:val="en"/>
           </w:rPr>
           <w:t>https://code.visualstudio.com/</w:t>
@@ -189,6 +238,7 @@
       </w:pPr>
       <w:r>
         <w:rPr>
+          <w:rFonts w:ascii="Open Sans" w:hAnsi="Open Sans" w:cs="Open Sans"/>
           <w:lang w:val="en"/>
         </w:rPr>
         <w:t xml:space="preserve">Example of a text editor: notepad++, </w:t>
@@ -196,6 +246,7 @@
       <w:proofErr w:type="spellStart"/>
       <w:r>
         <w:rPr>
+          <w:rFonts w:ascii="Open Sans" w:hAnsi="Open Sans" w:cs="Open Sans"/>
           <w:lang w:val="en"/>
         </w:rPr>
         <w:t>Gedit</w:t>
@@ -203,15 +254,33 @@
       <w:proofErr w:type="spellEnd"/>
       <w:r>
         <w:rPr>
-          <w:lang w:val="en"/>
-        </w:rPr>
-        <w:t xml:space="preserve"> (Ubuntu),</w:t>
-      </w:r>
-      <w:r>
-        <w:rPr>
-          <w:lang w:val="en"/>
-        </w:rPr>
-        <w:t>vi, nano...</w:t>
+          <w:rFonts w:ascii="Open Sans" w:hAnsi="Open Sans" w:cs="Open Sans"/>
+          <w:lang w:val="en"/>
+        </w:rPr>
+        <w:t xml:space="preserve"> (Ubuntu</w:t>
+      </w:r>
+      <w:proofErr w:type="gramStart"/>
+      <w:r>
+        <w:rPr>
+          <w:rFonts w:ascii="Open Sans" w:hAnsi="Open Sans" w:cs="Open Sans"/>
+          <w:lang w:val="en"/>
+        </w:rPr>
+        <w:t>),</w:t>
+      </w:r>
+      <w:r>
+        <w:rPr>
+          <w:rFonts w:ascii="Open Sans" w:hAnsi="Open Sans" w:cs="Open Sans"/>
+          <w:lang w:val="en"/>
+        </w:rPr>
+        <w:t>vi</w:t>
+      </w:r>
+      <w:proofErr w:type="gramEnd"/>
+      <w:r>
+        <w:rPr>
+          <w:rFonts w:ascii="Open Sans" w:hAnsi="Open Sans" w:cs="Open Sans"/>
+          <w:lang w:val="en"/>
+        </w:rPr>
+        <w:t>, nano...</w:t>
       </w:r>
     </w:p>
     <w:p>
@@ -223,12 +292,30 @@
       </w:pPr>
       <w:r>
         <w:rPr>
-          <w:lang w:val="en"/>
-        </w:rPr>
-        <w:t xml:space="preserve">It is also necessary to install git, since contracts are stored on git directories. </w:t>
-      </w:r>
-      <w:r>
-        <w:rPr>
+          <w:rFonts w:ascii="Open Sans" w:hAnsi="Open Sans" w:cs="Open Sans"/>
+          <w:lang w:val="en"/>
+        </w:rPr>
+        <w:t xml:space="preserve">It is also necessary to install </w:t>
+      </w:r>
+      <w:proofErr w:type="gramStart"/>
+      <w:r>
+        <w:rPr>
+          <w:rFonts w:ascii="Open Sans" w:hAnsi="Open Sans" w:cs="Open Sans"/>
+          <w:lang w:val="en"/>
+        </w:rPr>
+        <w:t>git, since</w:t>
+      </w:r>
+      <w:proofErr w:type="gramEnd"/>
+      <w:r>
+        <w:rPr>
+          <w:rFonts w:ascii="Open Sans" w:hAnsi="Open Sans" w:cs="Open Sans"/>
+          <w:lang w:val="en"/>
+        </w:rPr>
+        <w:t xml:space="preserve"> contracts are stored on git directories. </w:t>
+      </w:r>
+      <w:r>
+        <w:rPr>
+          <w:rFonts w:ascii="Open Sans" w:hAnsi="Open Sans" w:cs="Open Sans"/>
           <w:lang w:val="en"/>
         </w:rPr>
         <w:t xml:space="preserve">To modify a contract, simply push the contract to git, then wait a few minutes, while the contract is deployed, as described in the documentation </w:t>
@@ -236,6 +323,7 @@
       <w:proofErr w:type="spellStart"/>
       <w:r>
         <w:rPr>
+          <w:rFonts w:ascii="Open Sans" w:hAnsi="Open Sans" w:cs="Open Sans"/>
           <w:lang w:val="en"/>
         </w:rPr>
         <w:t>API_Kalima</w:t>
@@ -243,6 +331,7 @@
       <w:proofErr w:type="spellEnd"/>
       <w:r>
         <w:rPr>
+          <w:rFonts w:ascii="Open Sans" w:hAnsi="Open Sans" w:cs="Open Sans"/>
           <w:lang w:val="en"/>
         </w:rPr>
         <w:t>.</w:t>
@@ -250,7 +339,7 @@
     </w:p>
     <w:p>
       <w:pPr>
-        <w:pStyle w:val="Heading1"/>
+        <w:pStyle w:val="Titre1"/>
         <w:numPr>
           <w:ilvl w:val="0"/>
           <w:numId w:val="2"/>
@@ -263,6 +352,7 @@
       </w:pPr>
       <w:r>
         <w:rPr>
+          <w:rFonts w:ascii="Open Sans" w:hAnsi="Open Sans" w:cs="Open Sans"/>
           <w:sz w:val="36"/>
           <w:szCs w:val="36"/>
           <w:lang w:val="en"/>
@@ -279,6 +369,7 @@
       <w:proofErr w:type="spellStart"/>
       <w:r>
         <w:rPr>
+          <w:rFonts w:ascii="Open Sans" w:hAnsi="Open Sans" w:cs="Open Sans"/>
           <w:b/>
           <w:bCs/>
           <w:lang w:val="en"/>
@@ -288,6 +379,7 @@
       <w:proofErr w:type="spellEnd"/>
       <w:r>
         <w:rPr>
+          <w:rFonts w:ascii="Open Sans" w:hAnsi="Open Sans" w:cs="Open Sans"/>
           <w:b/>
           <w:bCs/>
           <w:lang w:val="en"/>
@@ -304,22 +396,23 @@
       </w:pPr>
       <w:r>
         <w:rPr>
+          <w:rFonts w:ascii="Open Sans" w:hAnsi="Open Sans" w:cs="Open Sans"/>
           <w:noProof/>
           <w:lang w:val="en"/>
         </w:rPr>
         <mc:AlternateContent>
           <mc:Choice Requires="wps">
             <w:drawing>
-              <wp:anchor distT="45720" distB="45720" distL="114300" distR="114300" simplePos="0" relativeHeight="251659264" behindDoc="0" locked="0" layoutInCell="1" allowOverlap="1" wp14:anchorId="3BED92F7" wp14:editId="5702AF5A">
+              <wp:anchor distT="45720" distB="45720" distL="114300" distR="114300" simplePos="0" relativeHeight="251659264" behindDoc="0" locked="0" layoutInCell="1" allowOverlap="1" wp14:anchorId="3BED92F7" wp14:editId="28172198">
                 <wp:simplePos x="0" y="0"/>
                 <wp:positionH relativeFrom="margin">
                   <wp:align>left</wp:align>
                 </wp:positionH>
                 <wp:positionV relativeFrom="paragraph">
-                  <wp:posOffset>407670</wp:posOffset>
+                  <wp:posOffset>544830</wp:posOffset>
                 </wp:positionV>
                 <wp:extent cx="5735320" cy="1767840"/>
-                <wp:effectExtent l="0" t="0" r="17780" b="22225"/>
+                <wp:effectExtent l="0" t="0" r="17780" b="26670"/>
                 <wp:wrapSquare wrapText="bothSides"/>
                 <wp:docPr id="2" name="Zone de texte 7"/>
                 <wp:cNvGraphicFramePr/>
@@ -378,6 +471,7 @@
                               <w:t>load("</w:t>
                             </w:r>
                             <w:proofErr w:type="spellStart"/>
+                            <w:proofErr w:type="gramStart"/>
                             <w:r>
                               <w:rPr>
                                 <w:color w:val="000000"/>
@@ -388,6 +482,7 @@
                               <w:t>nashorn:mozilla_compat.js</w:t>
                             </w:r>
                             <w:proofErr w:type="spellEnd"/>
+                            <w:proofErr w:type="gramEnd"/>
                             <w:r>
                               <w:rPr>
                                 <w:color w:val="000000"/>
@@ -421,9 +516,9 @@
               </wp:anchor>
             </w:drawing>
           </mc:Choice>
-          <mc:Fallback xmlns:a="http://schemas.openxmlformats.org/drawingml/2006/main">
+          <mc:Fallback>
             <w:pict>
-              <v:rect id="Zone de texte 7" style="position:absolute;margin-left:0;margin-top:32.1pt;width:451.6pt;height:139.2pt;z-index:251659264;visibility:visible;mso-wrap-style:square;mso-height-percent:200;mso-wrap-distance-left:9pt;mso-wrap-distance-top:3.6pt;mso-wrap-distance-right:9pt;mso-wrap-distance-bottom:3.6pt;mso-position-horizontal:left;mso-position-horizontal-relative:margin;mso-position-vertical:absolute;mso-position-vertical-relative:text;mso-height-percent:200;mso-height-relative:margin;v-text-anchor:top" o:spid="_x0000_s1026" fillcolor="#e7e6e6 [3214]" strokeweight=".26mm" o:gfxdata="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" w14:anchorId="3BED92F7">
+              <v:rect w14:anchorId="3BED92F7" id="Zone de texte 7" o:spid="_x0000_s1026" style="position:absolute;margin-left:0;margin-top:42.9pt;width:451.6pt;height:139.2pt;z-index:251659264;visibility:visible;mso-wrap-style:square;mso-height-percent:200;mso-wrap-distance-left:9pt;mso-wrap-distance-top:3.6pt;mso-wrap-distance-right:9pt;mso-wrap-distance-bottom:3.6pt;mso-position-horizontal:left;mso-position-horizontal-relative:margin;mso-position-vertical:absolute;mso-position-vertical-relative:text;mso-height-percent:200;mso-height-relative:margin;v-text-anchor:top" o:gfxdata="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" fillcolor="#e7e6e6 [3214]" strokeweight=".26mm">
                 <v:textbox style="mso-fit-shape-to-text:t">
                   <w:txbxContent>
                     <w:p>
@@ -442,12 +537,30 @@
                           <w:szCs w:val="18"/>
                           <w:lang w:val="en"/>
                         </w:rPr>
-                        <w:t xml:space="preserve">load("nashorn:mozilla_compat.js");</w:t>
+                        <w:t>load("</w:t>
                       </w:r>
                       <w:proofErr w:type="spellStart"/>
                       <w:proofErr w:type="gramStart"/>
+                      <w:r>
+                        <w:rPr>
+                          <w:color w:val="000000"/>
+                          <w:sz w:val="18"/>
+                          <w:szCs w:val="18"/>
+                          <w:lang w:val="en"/>
+                        </w:rPr>
+                        <w:t>nashorn:mozilla_compat.js</w:t>
+                      </w:r>
                       <w:proofErr w:type="spellEnd"/>
                       <w:proofErr w:type="gramEnd"/>
+                      <w:r>
+                        <w:rPr>
+                          <w:color w:val="000000"/>
+                          <w:sz w:val="18"/>
+                          <w:szCs w:val="18"/>
+                          <w:lang w:val="en"/>
+                        </w:rPr>
+                        <w:t>");</w:t>
+                      </w:r>
                       <w:r>
                         <w:rPr>
                           <w:color w:val="000000"/>
@@ -468,24 +581,10 @@
       </w:r>
       <w:r>
         <w:rPr>
+          <w:rFonts w:ascii="Open Sans" w:hAnsi="Open Sans" w:cs="Open Sans"/>
           <w:lang w:val="en"/>
         </w:rPr>
         <w:t>To ensure that your JavaScript Smart Contract works, you need to add the following line to the beginning of your program:</w:t>
-      </w:r>
-    </w:p>
-    <w:p>
-      <w:pPr>
-        <w:rPr>
-          <w:rFonts w:ascii="Open Sans" w:hAnsi="Open Sans" w:cs="Open Sans"/>
-          <w:lang w:val="en-US"/>
-        </w:rPr>
-      </w:pPr>
-      <w:r>
-        <w:rPr>
-          <w:rFonts w:ascii="Open Sans" w:hAnsi="Open Sans" w:cs="Open Sans"/>
-          <w:lang w:val="en-US"/>
-        </w:rPr>
-        <w:tab/>
       </w:r>
     </w:p>
     <w:p>
@@ -499,6 +598,7 @@
       </w:pPr>
       <w:r>
         <w:rPr>
+          <w:rFonts w:ascii="Open Sans" w:hAnsi="Open Sans" w:cs="Open Sans"/>
           <w:b/>
           <w:bCs/>
           <w:lang w:val="en"/>
@@ -513,46 +613,25 @@
           <w:lang w:val="en-US"/>
         </w:rPr>
       </w:pPr>
-      <w:proofErr w:type="spellStart"/>
-      <w:r>
-        <w:rPr>
-          <w:lang w:val="en"/>
-        </w:rPr>
-        <w:t>Javascript</w:t>
-      </w:r>
-      <w:proofErr w:type="spellEnd"/>
-      <w:r>
-        <w:rPr>
-          <w:lang w:val="en"/>
-        </w:rPr>
-        <w:t xml:space="preserve"> smart contracts are launched by java nodes. From smart contracts, we have access to the Kalima Java API. In addition, one can import any Java package.</w:t>
-      </w:r>
-    </w:p>
-    <w:p>
-      <w:pPr>
-        <w:rPr>
-          <w:rFonts w:ascii="Open Sans" w:hAnsi="Open Sans" w:cs="Open Sans"/>
-          <w:lang w:val="en-US"/>
-        </w:rPr>
-      </w:pPr>
-      <w:r>
-        <w:rPr>
+      <w:r>
+        <w:rPr>
+          <w:rFonts w:ascii="Open Sans" w:hAnsi="Open Sans" w:cs="Open Sans"/>
           <w:noProof/>
           <w:lang w:val="en"/>
         </w:rPr>
         <mc:AlternateContent>
           <mc:Choice Requires="wps">
             <w:drawing>
-              <wp:anchor distT="45720" distB="45720" distL="114300" distR="114300" simplePos="0" relativeHeight="251661312" behindDoc="0" locked="0" layoutInCell="1" allowOverlap="1" wp14:anchorId="2AFB2A6A" wp14:editId="5B29ED4D">
+              <wp:anchor distT="45720" distB="45720" distL="114300" distR="114300" simplePos="0" relativeHeight="251661312" behindDoc="0" locked="0" layoutInCell="1" allowOverlap="1" wp14:anchorId="2AFB2A6A" wp14:editId="43BA8FB5">
                 <wp:simplePos x="0" y="0"/>
                 <wp:positionH relativeFrom="margin">
                   <wp:align>right</wp:align>
                 </wp:positionH>
                 <wp:positionV relativeFrom="paragraph">
-                  <wp:posOffset>429895</wp:posOffset>
+                  <wp:posOffset>1092835</wp:posOffset>
                 </wp:positionV>
                 <wp:extent cx="5735320" cy="1767840"/>
-                <wp:effectExtent l="0" t="0" r="17780" b="22225"/>
+                <wp:effectExtent l="0" t="0" r="17780" b="15240"/>
                 <wp:wrapSquare wrapText="bothSides"/>
                 <wp:docPr id="4" name="Zone de texte 7"/>
                 <wp:cNvGraphicFramePr/>
@@ -605,6 +684,7 @@
                               </w:rPr>
                             </w:pPr>
                             <w:proofErr w:type="spellStart"/>
+                            <w:proofErr w:type="gramStart"/>
                             <w:r>
                               <w:rPr>
                                 <w:color w:val="000000"/>
@@ -622,7 +702,17 @@
                                 <w:szCs w:val="18"/>
                                 <w:lang w:val="en"/>
                               </w:rPr>
-                              <w:t>(Packages.java.io);</w:t>
+                              <w:t>(</w:t>
+                            </w:r>
+                            <w:proofErr w:type="gramEnd"/>
+                            <w:r>
+                              <w:rPr>
+                                <w:color w:val="000000"/>
+                                <w:sz w:val="18"/>
+                                <w:szCs w:val="18"/>
+                                <w:lang w:val="en"/>
+                              </w:rPr>
+                              <w:t>Packages.java.io);</w:t>
                             </w:r>
                           </w:p>
                           <w:p>
@@ -638,6 +728,7 @@
                               </w:rPr>
                             </w:pPr>
                             <w:proofErr w:type="spellStart"/>
+                            <w:proofErr w:type="gramStart"/>
                             <w:r>
                               <w:rPr>
                                 <w:color w:val="000000"/>
@@ -658,6 +749,7 @@
                               <w:t>(</w:t>
                             </w:r>
                             <w:proofErr w:type="spellStart"/>
+                            <w:proofErr w:type="gramEnd"/>
                             <w:r>
                               <w:rPr>
                                 <w:color w:val="000000"/>
@@ -691,6 +783,7 @@
                               </w:rPr>
                             </w:pPr>
                             <w:proofErr w:type="spellStart"/>
+                            <w:proofErr w:type="gramStart"/>
                             <w:r>
                               <w:rPr>
                                 <w:color w:val="000000"/>
@@ -711,6 +804,7 @@
                               <w:t>(</w:t>
                             </w:r>
                             <w:proofErr w:type="spellStart"/>
+                            <w:proofErr w:type="gramEnd"/>
                             <w:r>
                               <w:rPr>
                                 <w:color w:val="000000"/>
@@ -764,6 +858,7 @@
                               <w:t>(</w:t>
                             </w:r>
                             <w:proofErr w:type="spellStart"/>
+                            <w:proofErr w:type="gramStart"/>
                             <w:r>
                               <w:rPr>
                                 <w:color w:val="000000"/>
@@ -771,7 +866,17 @@
                                 <w:szCs w:val="18"/>
                                 <w:lang w:val="en"/>
                               </w:rPr>
-                              <w:t>org.kalima.kalimamq.message</w:t>
+                              <w:t>org.kalima</w:t>
+                            </w:r>
+                            <w:proofErr w:type="gramEnd"/>
+                            <w:r>
+                              <w:rPr>
+                                <w:color w:val="000000"/>
+                                <w:sz w:val="18"/>
+                                <w:szCs w:val="18"/>
+                                <w:lang w:val="en"/>
+                              </w:rPr>
+                              <w:t>.kalimamq.message</w:t>
                             </w:r>
                             <w:proofErr w:type="spellEnd"/>
                             <w:r>
@@ -814,8 +919,19 @@
                                 <w:szCs w:val="18"/>
                                 <w:lang w:val="en"/>
                               </w:rPr>
-                              <w:t>(org.kalima.cache.lib);</w:t>
+                              <w:t>(org.kalima.cache.lib</w:t>
                             </w:r>
+                            <w:proofErr w:type="gramStart"/>
+                            <w:r>
+                              <w:rPr>
+                                <w:color w:val="000000"/>
+                                <w:sz w:val="18"/>
+                                <w:szCs w:val="18"/>
+                                <w:lang w:val="en"/>
+                              </w:rPr>
+                              <w:t>);</w:t>
+                            </w:r>
+                            <w:proofErr w:type="gramEnd"/>
                           </w:p>
                           <w:p>
                             <w:pPr>
@@ -849,6 +965,7 @@
                               <w:t>(</w:t>
                             </w:r>
                             <w:proofErr w:type="spellStart"/>
+                            <w:proofErr w:type="gramStart"/>
                             <w:r>
                               <w:rPr>
                                 <w:color w:val="000000"/>
@@ -856,7 +973,17 @@
                                 <w:szCs w:val="18"/>
                                 <w:lang w:val="en"/>
                               </w:rPr>
-                              <w:t>org.kalima.util</w:t>
+                              <w:t>org.kalima</w:t>
+                            </w:r>
+                            <w:proofErr w:type="gramEnd"/>
+                            <w:r>
+                              <w:rPr>
+                                <w:color w:val="000000"/>
+                                <w:sz w:val="18"/>
+                                <w:szCs w:val="18"/>
+                                <w:lang w:val="en"/>
+                              </w:rPr>
+                              <w:t>.util</w:t>
                             </w:r>
                             <w:proofErr w:type="spellEnd"/>
                             <w:r>
@@ -892,9 +1019,9 @@
               </wp:anchor>
             </w:drawing>
           </mc:Choice>
-          <mc:Fallback xmlns:a="http://schemas.openxmlformats.org/drawingml/2006/main">
+          <mc:Fallback>
             <w:pict>
-              <v:rect id="_x0000_s1027" style="position:absolute;margin-left:400.4pt;margin-top:33.85pt;width:451.6pt;height:139.2pt;z-index:251661312;visibility:visible;mso-wrap-style:square;mso-height-percent:200;mso-wrap-distance-left:9pt;mso-wrap-distance-top:3.6pt;mso-wrap-distance-right:9pt;mso-wrap-distance-bottom:3.6pt;mso-position-horizontal:right;mso-position-horizontal-relative:margin;mso-position-vertical:absolute;mso-position-vertical-relative:text;mso-height-percent:200;mso-height-relative:margin;v-text-anchor:top" fillcolor="#e7e6e6 [3214]" strokeweight=".26mm" o:gfxdata="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" w14:anchorId="2AFB2A6A">
+              <v:rect w14:anchorId="2AFB2A6A" id="_x0000_s1027" style="position:absolute;margin-left:400.4pt;margin-top:86.05pt;width:451.6pt;height:139.2pt;z-index:251661312;visibility:visible;mso-wrap-style:square;mso-height-percent:200;mso-wrap-distance-left:9pt;mso-wrap-distance-top:3.6pt;mso-wrap-distance-right:9pt;mso-wrap-distance-bottom:3.6pt;mso-position-horizontal:right;mso-position-horizontal-relative:margin;mso-position-vertical:absolute;mso-position-vertical-relative:text;mso-height-percent:200;mso-height-relative:margin;v-text-anchor:top" o:gfxdata="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" fillcolor="#e7e6e6 [3214]" strokeweight=".26mm">
                 <v:textbox style="mso-fit-shape-to-text:t">
                   <w:txbxContent>
                     <w:p>
@@ -918,9 +1045,245 @@
                           <w:szCs w:val="18"/>
                           <w:lang w:val="en"/>
                         </w:rPr>
-                        <w:t xml:space="preserve">importPackage(Packages.java.io);</w:t>
+                        <w:t>importPackage</w:t>
                       </w:r>
                       <w:proofErr w:type="spellEnd"/>
+                      <w:r>
+                        <w:rPr>
+                          <w:color w:val="000000"/>
+                          <w:sz w:val="18"/>
+                          <w:szCs w:val="18"/>
+                          <w:lang w:val="en"/>
+                        </w:rPr>
+                        <w:t>(</w:t>
+                      </w:r>
+                      <w:proofErr w:type="gramEnd"/>
+                      <w:r>
+                        <w:rPr>
+                          <w:color w:val="000000"/>
+                          <w:sz w:val="18"/>
+                          <w:szCs w:val="18"/>
+                          <w:lang w:val="en"/>
+                        </w:rPr>
+                        <w:t>Packages.java.io);</w:t>
+                      </w:r>
+                    </w:p>
+                    <w:p>
+                      <w:pPr>
+                        <w:pStyle w:val="Contenudecadre"/>
+                        <w:spacing w:after="0" w:line="240" w:lineRule="auto"/>
+                        <w:rPr>
+                          <w:rFonts w:ascii="Avenir Next LT Pro" w:hAnsi="Avenir Next LT Pro" w:cs="Courier New"/>
+                          <w:color w:val="000000"/>
+                          <w:sz w:val="18"/>
+                          <w:szCs w:val="18"/>
+                          <w:lang w:val="en-GB"/>
+                        </w:rPr>
+                      </w:pPr>
+                      <w:proofErr w:type="spellStart"/>
+                      <w:proofErr w:type="gramStart"/>
+                      <w:r>
+                        <w:rPr>
+                          <w:color w:val="000000"/>
+                          <w:sz w:val="18"/>
+                          <w:szCs w:val="18"/>
+                          <w:lang w:val="en"/>
+                        </w:rPr>
+                        <w:t>importPackage</w:t>
+                      </w:r>
+                      <w:proofErr w:type="spellEnd"/>
+                      <w:r>
+                        <w:rPr>
+                          <w:color w:val="000000"/>
+                          <w:sz w:val="18"/>
+                          <w:szCs w:val="18"/>
+                          <w:lang w:val="en"/>
+                        </w:rPr>
+                        <w:t>(</w:t>
+                      </w:r>
+                      <w:proofErr w:type="spellStart"/>
+                      <w:proofErr w:type="gramEnd"/>
+                      <w:r>
+                        <w:rPr>
+                          <w:color w:val="000000"/>
+                          <w:sz w:val="18"/>
+                          <w:szCs w:val="18"/>
+                          <w:lang w:val="en"/>
+                        </w:rPr>
+                        <w:t>Packages.java.lang</w:t>
+                      </w:r>
+                      <w:proofErr w:type="spellEnd"/>
+                      <w:r>
+                        <w:rPr>
+                          <w:color w:val="000000"/>
+                          <w:sz w:val="18"/>
+                          <w:szCs w:val="18"/>
+                          <w:lang w:val="en"/>
+                        </w:rPr>
+                        <w:t>);</w:t>
+                      </w:r>
+                    </w:p>
+                    <w:p>
+                      <w:pPr>
+                        <w:pStyle w:val="Contenudecadre"/>
+                        <w:spacing w:after="0" w:line="240" w:lineRule="auto"/>
+                        <w:rPr>
+                          <w:rFonts w:ascii="Avenir Next LT Pro" w:hAnsi="Avenir Next LT Pro" w:cs="Courier New"/>
+                          <w:color w:val="000000"/>
+                          <w:sz w:val="18"/>
+                          <w:szCs w:val="18"/>
+                          <w:lang w:val="en-GB"/>
+                        </w:rPr>
+                      </w:pPr>
+                      <w:proofErr w:type="spellStart"/>
+                      <w:proofErr w:type="gramStart"/>
+                      <w:r>
+                        <w:rPr>
+                          <w:color w:val="000000"/>
+                          <w:sz w:val="18"/>
+                          <w:szCs w:val="18"/>
+                          <w:lang w:val="en"/>
+                        </w:rPr>
+                        <w:t>importPackage</w:t>
+                      </w:r>
+                      <w:proofErr w:type="spellEnd"/>
+                      <w:r>
+                        <w:rPr>
+                          <w:color w:val="000000"/>
+                          <w:sz w:val="18"/>
+                          <w:szCs w:val="18"/>
+                          <w:lang w:val="en"/>
+                        </w:rPr>
+                        <w:t>(</w:t>
+                      </w:r>
+                      <w:proofErr w:type="spellStart"/>
+                      <w:proofErr w:type="gramEnd"/>
+                      <w:r>
+                        <w:rPr>
+                          <w:color w:val="000000"/>
+                          <w:sz w:val="18"/>
+                          <w:szCs w:val="18"/>
+                          <w:lang w:val="en"/>
+                        </w:rPr>
+                        <w:t>Packages.java.util</w:t>
+                      </w:r>
+                      <w:proofErr w:type="spellEnd"/>
+                      <w:r>
+                        <w:rPr>
+                          <w:color w:val="000000"/>
+                          <w:sz w:val="18"/>
+                          <w:szCs w:val="18"/>
+                          <w:lang w:val="en"/>
+                        </w:rPr>
+                        <w:t>);</w:t>
+                      </w:r>
+                    </w:p>
+                    <w:p>
+                      <w:pPr>
+                        <w:pStyle w:val="Contenudecadre"/>
+                        <w:spacing w:after="0" w:line="240" w:lineRule="auto"/>
+                        <w:rPr>
+                          <w:rFonts w:ascii="Avenir Next LT Pro" w:hAnsi="Avenir Next LT Pro" w:cs="Courier New"/>
+                          <w:color w:val="000000"/>
+                          <w:sz w:val="18"/>
+                          <w:szCs w:val="18"/>
+                          <w:lang w:val="en-GB"/>
+                        </w:rPr>
+                      </w:pPr>
+                      <w:proofErr w:type="spellStart"/>
+                      <w:r>
+                        <w:rPr>
+                          <w:color w:val="000000"/>
+                          <w:sz w:val="18"/>
+                          <w:szCs w:val="18"/>
+                          <w:lang w:val="en"/>
+                        </w:rPr>
+                        <w:t>importPackage</w:t>
+                      </w:r>
+                      <w:proofErr w:type="spellEnd"/>
+                      <w:r>
+                        <w:rPr>
+                          <w:color w:val="000000"/>
+                          <w:sz w:val="18"/>
+                          <w:szCs w:val="18"/>
+                          <w:lang w:val="en"/>
+                        </w:rPr>
+                        <w:t>(</w:t>
+                      </w:r>
+                      <w:proofErr w:type="spellStart"/>
+                      <w:proofErr w:type="gramStart"/>
+                      <w:r>
+                        <w:rPr>
+                          <w:color w:val="000000"/>
+                          <w:sz w:val="18"/>
+                          <w:szCs w:val="18"/>
+                          <w:lang w:val="en"/>
+                        </w:rPr>
+                        <w:t>org.kalima</w:t>
+                      </w:r>
+                      <w:proofErr w:type="gramEnd"/>
+                      <w:r>
+                        <w:rPr>
+                          <w:color w:val="000000"/>
+                          <w:sz w:val="18"/>
+                          <w:szCs w:val="18"/>
+                          <w:lang w:val="en"/>
+                        </w:rPr>
+                        <w:t>.kalimamq.message</w:t>
+                      </w:r>
+                      <w:proofErr w:type="spellEnd"/>
+                      <w:r>
+                        <w:rPr>
+                          <w:color w:val="000000"/>
+                          <w:sz w:val="18"/>
+                          <w:szCs w:val="18"/>
+                          <w:lang w:val="en"/>
+                        </w:rPr>
+                        <w:t>);</w:t>
+                      </w:r>
+                    </w:p>
+                    <w:p>
+                      <w:pPr>
+                        <w:pStyle w:val="Contenudecadre"/>
+                        <w:spacing w:after="0" w:line="240" w:lineRule="auto"/>
+                        <w:rPr>
+                          <w:rFonts w:ascii="Avenir Next LT Pro" w:hAnsi="Avenir Next LT Pro" w:cs="Courier New"/>
+                          <w:color w:val="000000"/>
+                          <w:sz w:val="18"/>
+                          <w:szCs w:val="18"/>
+                          <w:lang w:val="en-GB"/>
+                        </w:rPr>
+                      </w:pPr>
+                      <w:proofErr w:type="spellStart"/>
+                      <w:r>
+                        <w:rPr>
+                          <w:color w:val="000000"/>
+                          <w:sz w:val="18"/>
+                          <w:szCs w:val="18"/>
+                          <w:lang w:val="en"/>
+                        </w:rPr>
+                        <w:t>importPackage</w:t>
+                      </w:r>
+                      <w:proofErr w:type="spellEnd"/>
+                      <w:r>
+                        <w:rPr>
+                          <w:color w:val="000000"/>
+                          <w:sz w:val="18"/>
+                          <w:szCs w:val="18"/>
+                          <w:lang w:val="en"/>
+                        </w:rPr>
+                        <w:t>(org.kalima.cache.lib</w:t>
+                      </w:r>
+                      <w:proofErr w:type="gramStart"/>
+                      <w:r>
+                        <w:rPr>
+                          <w:color w:val="000000"/>
+                          <w:sz w:val="18"/>
+                          <w:szCs w:val="18"/>
+                          <w:lang w:val="en"/>
+                        </w:rPr>
+                        <w:t>);</w:t>
+                      </w:r>
                       <w:proofErr w:type="gramEnd"/>
                     </w:p>
                     <w:p>
@@ -928,15 +1291,13 @@
                         <w:pStyle w:val="Contenudecadre"/>
                         <w:spacing w:after="0" w:line="240" w:lineRule="auto"/>
                         <w:rPr>
-                          <w:rFonts w:ascii="Avenir Next LT Pro" w:hAnsi="Avenir Next LT Pro" w:cs="Courier New"/>
-                          <w:color w:val="000000"/>
-                          <w:sz w:val="18"/>
-                          <w:szCs w:val="18"/>
+                          <w:rFonts w:ascii="Avenir Next LT Pro" w:hAnsi="Avenir Next LT Pro"/>
+                          <w:sz w:val="20"/>
+                          <w:szCs w:val="20"/>
                           <w:lang w:val="en-GB"/>
                         </w:rPr>
                       </w:pPr>
                       <w:proofErr w:type="spellStart"/>
-                      <w:proofErr w:type="gramStart"/>
                       <w:r>
                         <w:rPr>
                           <w:color w:val="000000"/>
@@ -944,27 +1305,9 @@
                           <w:szCs w:val="18"/>
                           <w:lang w:val="en"/>
                         </w:rPr>
-                        <w:t xml:space="preserve">importPackage(Packages.java.lang);</w:t>
+                        <w:t>importPackage</w:t>
                       </w:r>
                       <w:proofErr w:type="spellEnd"/>
-                      <w:proofErr w:type="spellStart"/>
-                      <w:proofErr w:type="gramEnd"/>
-                      <w:proofErr w:type="spellEnd"/>
-                    </w:p>
-                    <w:p>
-                      <w:pPr>
-                        <w:pStyle w:val="Contenudecadre"/>
-                        <w:spacing w:after="0" w:line="240" w:lineRule="auto"/>
-                        <w:rPr>
-                          <w:rFonts w:ascii="Avenir Next LT Pro" w:hAnsi="Avenir Next LT Pro" w:cs="Courier New"/>
-                          <w:color w:val="000000"/>
-                          <w:sz w:val="18"/>
-                          <w:szCs w:val="18"/>
-                          <w:lang w:val="en-GB"/>
-                        </w:rPr>
-                      </w:pPr>
-                      <w:proofErr w:type="spellStart"/>
-                      <w:proofErr w:type="gramStart"/>
                       <w:r>
                         <w:rPr>
                           <w:color w:val="000000"/>
@@ -972,26 +1315,10 @@
                           <w:szCs w:val="18"/>
                           <w:lang w:val="en"/>
                         </w:rPr>
-                        <w:t xml:space="preserve">importPackage(Packages.java.util);</w:t>
+                        <w:t>(</w:t>
                       </w:r>
-                      <w:proofErr w:type="spellEnd"/>
                       <w:proofErr w:type="spellStart"/>
-                      <w:proofErr w:type="gramEnd"/>
-                      <w:proofErr w:type="spellEnd"/>
-                    </w:p>
-                    <w:p>
-                      <w:pPr>
-                        <w:pStyle w:val="Contenudecadre"/>
-                        <w:spacing w:after="0" w:line="240" w:lineRule="auto"/>
-                        <w:rPr>
-                          <w:rFonts w:ascii="Avenir Next LT Pro" w:hAnsi="Avenir Next LT Pro" w:cs="Courier New"/>
-                          <w:color w:val="000000"/>
-                          <w:sz w:val="18"/>
-                          <w:szCs w:val="18"/>
-                          <w:lang w:val="en-GB"/>
-                        </w:rPr>
-                      </w:pPr>
-                      <w:proofErr w:type="spellStart"/>
+                      <w:proofErr w:type="gramStart"/>
                       <w:r>
                         <w:rPr>
                           <w:color w:val="000000"/>
@@ -999,27 +1326,9 @@
                           <w:szCs w:val="18"/>
                           <w:lang w:val="en"/>
                         </w:rPr>
-                        <w:t xml:space="preserve">importPackage(org.kalima.kalimamq.message);</w:t>
+                        <w:t>org.kalima</w:t>
                       </w:r>
-                      <w:proofErr w:type="spellEnd"/>
-                      <w:proofErr w:type="spellStart"/>
-                      <w:proofErr w:type="gramStart"/>
                       <w:proofErr w:type="gramEnd"/>
-                      <w:proofErr w:type="spellEnd"/>
-                    </w:p>
-                    <w:p>
-                      <w:pPr>
-                        <w:pStyle w:val="Contenudecadre"/>
-                        <w:spacing w:after="0" w:line="240" w:lineRule="auto"/>
-                        <w:rPr>
-                          <w:rFonts w:ascii="Avenir Next LT Pro" w:hAnsi="Avenir Next LT Pro" w:cs="Courier New"/>
-                          <w:color w:val="000000"/>
-                          <w:sz w:val="18"/>
-                          <w:szCs w:val="18"/>
-                          <w:lang w:val="en-GB"/>
-                        </w:rPr>
-                      </w:pPr>
-                      <w:proofErr w:type="spellStart"/>
                       <w:r>
                         <w:rPr>
                           <w:color w:val="000000"/>
@@ -1027,24 +1336,9 @@
                           <w:szCs w:val="18"/>
                           <w:lang w:val="en"/>
                         </w:rPr>
-                        <w:t xml:space="preserve">importPackage(org.kalima.cache.lib);</w:t>
+                        <w:t>.util</w:t>
                       </w:r>
                       <w:proofErr w:type="spellEnd"/>
-                      <w:proofErr w:type="gramStart"/>
-                      <w:proofErr w:type="gramEnd"/>
-                    </w:p>
-                    <w:p>
-                      <w:pPr>
-                        <w:pStyle w:val="Contenudecadre"/>
-                        <w:spacing w:after="0" w:line="240" w:lineRule="auto"/>
-                        <w:rPr>
-                          <w:rFonts w:ascii="Avenir Next LT Pro" w:hAnsi="Avenir Next LT Pro"/>
-                          <w:sz w:val="20"/>
-                          <w:szCs w:val="20"/>
-                          <w:lang w:val="en-GB"/>
-                        </w:rPr>
-                      </w:pPr>
-                      <w:proofErr w:type="spellStart"/>
                       <w:r>
                         <w:rPr>
                           <w:color w:val="000000"/>
@@ -1052,13 +1346,8 @@
                           <w:szCs w:val="18"/>
                           <w:lang w:val="en"/>
                         </w:rPr>
-                        <w:t xml:space="preserve">importPackage(org.kalima.util);</w:t>
+                        <w:t>);</w:t>
                       </w:r>
-                      <w:proofErr w:type="spellEnd"/>
-                      <w:proofErr w:type="spellStart"/>
-                      <w:proofErr w:type="gramStart"/>
-                      <w:proofErr w:type="gramEnd"/>
-                      <w:proofErr w:type="spellEnd"/>
                       <w:r>
                         <w:rPr>
                           <w:color w:val="000000"/>
@@ -1077,15 +1366,55 @@
           </mc:Fallback>
         </mc:AlternateContent>
       </w:r>
-      <w:r>
-        <w:rPr>
+      <w:proofErr w:type="spellStart"/>
+      <w:r>
+        <w:rPr>
+          <w:rFonts w:ascii="Open Sans" w:hAnsi="Open Sans" w:cs="Open Sans"/>
+          <w:lang w:val="en"/>
+        </w:rPr>
+        <w:t>Javascript</w:t>
+      </w:r>
+      <w:proofErr w:type="spellEnd"/>
+      <w:r>
+        <w:rPr>
+          <w:rFonts w:ascii="Open Sans" w:hAnsi="Open Sans" w:cs="Open Sans"/>
+          <w:lang w:val="en"/>
+        </w:rPr>
+        <w:t xml:space="preserve"> smart contracts are launched by java nodes. From smart contracts, we have access to the Kalima Java API. In addition, one can import any Java package.</w:t>
+      </w:r>
+      <w:r>
+        <w:rPr>
+          <w:rFonts w:ascii="Open Sans" w:hAnsi="Open Sans" w:cs="Open Sans"/>
+          <w:lang w:val="en-US"/>
+        </w:rPr>
+        <w:t xml:space="preserve"> </w:t>
+      </w:r>
+      <w:r>
+        <w:rPr>
+          <w:rFonts w:ascii="Open Sans" w:hAnsi="Open Sans" w:cs="Open Sans"/>
+          <w:lang w:val="en-US"/>
+        </w:rPr>
+        <w:br/>
+      </w:r>
+      <w:r>
+        <w:rPr>
+          <w:rFonts w:ascii="Open Sans" w:hAnsi="Open Sans" w:cs="Open Sans"/>
+          <w:lang w:val="en"/>
+        </w:rPr>
+        <w:br/>
+      </w:r>
+      <w:r>
+        <w:rPr>
+          <w:rFonts w:ascii="Open Sans" w:hAnsi="Open Sans" w:cs="Open Sans"/>
           <w:lang w:val="en"/>
         </w:rPr>
         <w:t>To import a Java package you can use the "</w:t>
       </w:r>
       <w:proofErr w:type="spellStart"/>
-      <w:r>
-        <w:rPr>
+      <w:proofErr w:type="gramStart"/>
+      <w:r>
+        <w:rPr>
+          <w:rFonts w:ascii="Open Sans" w:hAnsi="Open Sans" w:cs="Open Sans"/>
           <w:lang w:val="en"/>
         </w:rPr>
         <w:t>importPackage</w:t>
@@ -1093,10 +1422,29 @@
       <w:proofErr w:type="spellEnd"/>
       <w:r>
         <w:rPr>
-          <w:lang w:val="en"/>
-        </w:rPr>
-        <w:t>()" function as shown in the following example:</w:t>
-      </w:r>
+          <w:rFonts w:ascii="Open Sans" w:hAnsi="Open Sans" w:cs="Open Sans"/>
+          <w:lang w:val="en"/>
+        </w:rPr>
+        <w:t>(</w:t>
+      </w:r>
+      <w:proofErr w:type="gramEnd"/>
+      <w:r>
+        <w:rPr>
+          <w:rFonts w:ascii="Open Sans" w:hAnsi="Open Sans" w:cs="Open Sans"/>
+          <w:lang w:val="en"/>
+        </w:rPr>
+        <w:t>)" function as shown in the following example:</w:t>
+      </w:r>
+    </w:p>
+    <w:p>
+      <w:pPr>
+        <w:rPr>
+          <w:rFonts w:ascii="Open Sans" w:hAnsi="Open Sans" w:cs="Open Sans"/>
+          <w:b/>
+          <w:bCs/>
+          <w:lang w:val="en"/>
+        </w:rPr>
+      </w:pPr>
     </w:p>
     <w:p>
       <w:pPr>
@@ -1109,10 +1457,12 @@
       </w:pPr>
       <w:r>
         <w:rPr>
+          <w:rFonts w:ascii="Open Sans" w:hAnsi="Open Sans" w:cs="Open Sans"/>
           <w:b/>
           <w:bCs/>
           <w:lang w:val="en"/>
         </w:rPr>
+        <w:lastRenderedPageBreak/>
         <w:t>Creating Java Objects:</w:t>
       </w:r>
     </w:p>
@@ -1125,10 +1475,10 @@
       </w:pPr>
       <w:r>
         <w:rPr>
+          <w:rFonts w:ascii="Open Sans" w:hAnsi="Open Sans" w:cs="Open Sans"/>
           <w:noProof/>
           <w:lang w:val="en"/>
         </w:rPr>
-        <w:lastRenderedPageBreak/>
         <mc:AlternateContent>
           <mc:Choice Requires="wps">
             <w:drawing>
@@ -1243,6 +1593,7 @@
                               <w:t>("</w:t>
                             </w:r>
                             <w:proofErr w:type="spellStart"/>
+                            <w:proofErr w:type="gramStart"/>
                             <w:r>
                               <w:rPr>
                                 <w:color w:val="000000"/>
@@ -1250,7 +1601,17 @@
                                 <w:szCs w:val="18"/>
                                 <w:lang w:val="en"/>
                               </w:rPr>
-                              <w:t>java.lang.String</w:t>
+                              <w:t>java.lang</w:t>
+                            </w:r>
+                            <w:proofErr w:type="gramEnd"/>
+                            <w:r>
+                              <w:rPr>
+                                <w:color w:val="000000"/>
+                                <w:sz w:val="18"/>
+                                <w:szCs w:val="18"/>
+                                <w:lang w:val="en"/>
+                              </w:rPr>
+                              <w:t>.String</w:t>
                             </w:r>
                             <w:proofErr w:type="spellEnd"/>
                             <w:r>
@@ -1324,6 +1685,7 @@
                               <w:t>("</w:t>
                             </w:r>
                             <w:proofErr w:type="spellStart"/>
+                            <w:proofErr w:type="gramStart"/>
                             <w:r>
                               <w:rPr>
                                 <w:color w:val="000000"/>
@@ -1334,6 +1696,7 @@
                               <w:t>org.kalima.cache.lib.KMsg</w:t>
                             </w:r>
                             <w:proofErr w:type="spellEnd"/>
+                            <w:proofErr w:type="gramEnd"/>
                             <w:r>
                               <w:rPr>
                                 <w:color w:val="000000"/>
@@ -1367,9 +1730,9 @@
               </wp:anchor>
             </w:drawing>
           </mc:Choice>
-          <mc:Fallback xmlns:a="http://schemas.openxmlformats.org/drawingml/2006/main">
+          <mc:Fallback>
             <w:pict>
-              <v:rect id="_x0000_s1028" style="position:absolute;margin-left:0;margin-top:35.35pt;width:451.6pt;height:139.2pt;z-index:251663360;visibility:visible;mso-wrap-style:square;mso-height-percent:200;mso-wrap-distance-left:9pt;mso-wrap-distance-top:3.6pt;mso-wrap-distance-right:9pt;mso-wrap-distance-bottom:3.6pt;mso-position-horizontal:left;mso-position-horizontal-relative:margin;mso-position-vertical:absolute;mso-position-vertical-relative:text;mso-height-percent:200;mso-height-relative:margin;v-text-anchor:top" fillcolor="#e7e6e6 [3214]" strokeweight=".26mm" o:gfxdata="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" w14:anchorId="0018CAC3">
+              <v:rect w14:anchorId="0018CAC3" id="_x0000_s1028" style="position:absolute;margin-left:0;margin-top:35.35pt;width:451.6pt;height:139.2pt;z-index:251663360;visibility:visible;mso-wrap-style:square;mso-height-percent:200;mso-wrap-distance-left:9pt;mso-wrap-distance-top:3.6pt;mso-wrap-distance-right:9pt;mso-wrap-distance-bottom:3.6pt;mso-position-horizontal:left;mso-position-horizontal-relative:margin;mso-position-vertical:absolute;mso-position-vertical-relative:text;mso-height-percent:200;mso-height-relative:margin;v-text-anchor:top" o:gfxdata="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" fillcolor="#e7e6e6 [3214]" strokeweight=".26mm">
                 <v:textbox style="mso-fit-shape-to-text:t">
                   <w:txbxContent>
                     <w:p>
@@ -1391,16 +1754,79 @@
                           <w:szCs w:val="18"/>
                           <w:lang w:val="en"/>
                         </w:rPr>
-                        <w:t xml:space="preserve">var JString = Java.type("java.lang.String");</w:t>
+                        <w:t xml:space="preserve">var </w:t>
                       </w:r>
                       <w:proofErr w:type="spellStart"/>
+                      <w:r>
+                        <w:rPr>
+                          <w:color w:val="000000"/>
+                          <w:sz w:val="18"/>
+                          <w:szCs w:val="18"/>
+                          <w:lang w:val="en"/>
+                        </w:rPr>
+                        <w:t>JString</w:t>
+                      </w:r>
                       <w:proofErr w:type="spellEnd"/>
+                      <w:r>
+                        <w:rPr>
+                          <w:color w:val="000000"/>
+                          <w:sz w:val="18"/>
+                          <w:szCs w:val="18"/>
+                          <w:lang w:val="en"/>
+                        </w:rPr>
+                        <w:t xml:space="preserve"> = </w:t>
+                      </w:r>
                       <w:proofErr w:type="spellStart"/>
+                      <w:r>
+                        <w:rPr>
+                          <w:color w:val="000000"/>
+                          <w:sz w:val="18"/>
+                          <w:szCs w:val="18"/>
+                          <w:lang w:val="en"/>
+                        </w:rPr>
+                        <w:t>Java.type</w:t>
+                      </w:r>
                       <w:proofErr w:type="spellEnd"/>
+                      <w:r>
+                        <w:rPr>
+                          <w:color w:val="000000"/>
+                          <w:sz w:val="18"/>
+                          <w:szCs w:val="18"/>
+                          <w:lang w:val="en"/>
+                        </w:rPr>
+                        <w:t>("</w:t>
+                      </w:r>
                       <w:proofErr w:type="spellStart"/>
                       <w:proofErr w:type="gramStart"/>
+                      <w:r>
+                        <w:rPr>
+                          <w:color w:val="000000"/>
+                          <w:sz w:val="18"/>
+                          <w:szCs w:val="18"/>
+                          <w:lang w:val="en"/>
+                        </w:rPr>
+                        <w:t>java.lang</w:t>
+                      </w:r>
                       <w:proofErr w:type="gramEnd"/>
+                      <w:r>
+                        <w:rPr>
+                          <w:color w:val="000000"/>
+                          <w:sz w:val="18"/>
+                          <w:szCs w:val="18"/>
+                          <w:lang w:val="en"/>
+                        </w:rPr>
+                        <w:t>.String</w:t>
+                      </w:r>
                       <w:proofErr w:type="spellEnd"/>
+                      <w:r>
+                        <w:rPr>
+                          <w:color w:val="000000"/>
+                          <w:sz w:val="18"/>
+                          <w:szCs w:val="18"/>
+                          <w:lang w:val="en"/>
+                        </w:rPr>
+                        <w:t>");</w:t>
+                      </w:r>
                     </w:p>
                     <w:p>
                       <w:pPr>
@@ -1420,16 +1846,70 @@
                           <w:szCs w:val="18"/>
                           <w:lang w:val="en"/>
                         </w:rPr>
-                        <w:t xml:space="preserve">var KMsg = Java.type("org.kalima.cache.lib.KMsg");</w:t>
+                        <w:t xml:space="preserve">var </w:t>
                       </w:r>
                       <w:proofErr w:type="spellStart"/>
+                      <w:r>
+                        <w:rPr>
+                          <w:color w:val="000000"/>
+                          <w:sz w:val="18"/>
+                          <w:szCs w:val="18"/>
+                          <w:lang w:val="en"/>
+                        </w:rPr>
+                        <w:t>KMsg</w:t>
+                      </w:r>
                       <w:proofErr w:type="spellEnd"/>
+                      <w:r>
+                        <w:rPr>
+                          <w:color w:val="000000"/>
+                          <w:sz w:val="18"/>
+                          <w:szCs w:val="18"/>
+                          <w:lang w:val="en"/>
+                        </w:rPr>
+                        <w:t xml:space="preserve"> = </w:t>
+                      </w:r>
                       <w:proofErr w:type="spellStart"/>
+                      <w:r>
+                        <w:rPr>
+                          <w:color w:val="000000"/>
+                          <w:sz w:val="18"/>
+                          <w:szCs w:val="18"/>
+                          <w:lang w:val="en"/>
+                        </w:rPr>
+                        <w:t>Java.type</w:t>
+                      </w:r>
                       <w:proofErr w:type="spellEnd"/>
+                      <w:r>
+                        <w:rPr>
+                          <w:color w:val="000000"/>
+                          <w:sz w:val="18"/>
+                          <w:szCs w:val="18"/>
+                          <w:lang w:val="en"/>
+                        </w:rPr>
+                        <w:t>("</w:t>
+                      </w:r>
                       <w:proofErr w:type="spellStart"/>
                       <w:proofErr w:type="gramStart"/>
+                      <w:r>
+                        <w:rPr>
+                          <w:color w:val="000000"/>
+                          <w:sz w:val="18"/>
+                          <w:szCs w:val="18"/>
+                          <w:lang w:val="en"/>
+                        </w:rPr>
+                        <w:t>org.kalima.cache.lib.KMsg</w:t>
+                      </w:r>
                       <w:proofErr w:type="spellEnd"/>
                       <w:proofErr w:type="gramEnd"/>
+                      <w:r>
+                        <w:rPr>
+                          <w:color w:val="000000"/>
+                          <w:sz w:val="18"/>
+                          <w:szCs w:val="18"/>
+                          <w:lang w:val="en"/>
+                        </w:rPr>
+                        <w:t>");</w:t>
+                      </w:r>
                       <w:r>
                         <w:rPr>
                           <w:color w:val="000000"/>
@@ -1450,18 +1930,21 @@
       </w:r>
       <w:r>
         <w:rPr>
+          <w:rFonts w:ascii="Open Sans" w:hAnsi="Open Sans" w:cs="Open Sans"/>
           <w:lang w:val="en"/>
         </w:rPr>
         <w:t xml:space="preserve">To follow up on importing Java packages, you will need to declare the objects </w:t>
       </w:r>
       <w:r>
         <w:rPr>
+          <w:rFonts w:ascii="Open Sans" w:hAnsi="Open Sans" w:cs="Open Sans"/>
           <w:lang w:val="en"/>
         </w:rPr>
         <w:t>J</w:t>
       </w:r>
       <w:r>
         <w:rPr>
+          <w:rFonts w:ascii="Open Sans" w:hAnsi="Open Sans" w:cs="Open Sans"/>
           <w:lang w:val="en"/>
         </w:rPr>
         <w:t xml:space="preserve">ava to use in your Smart Contract in the same way as the following example: </w:t>
@@ -1478,6 +1961,7 @@
       </w:pPr>
       <w:r>
         <w:rPr>
+          <w:rFonts w:ascii="Open Sans" w:hAnsi="Open Sans" w:cs="Open Sans"/>
           <w:b/>
           <w:bCs/>
           <w:lang w:val="en"/>
@@ -1493,6 +1977,7 @@
       </w:pPr>
       <w:r>
         <w:rPr>
+          <w:rFonts w:ascii="Open Sans" w:hAnsi="Open Sans" w:cs="Open Sans"/>
           <w:lang w:val="en"/>
         </w:rPr>
         <w:t xml:space="preserve">You can then write the code for your smart contract. Noted that the java node that will be responsible for executing the smart contract, will necessarily perform a function of the smart contract. Your code must therefore be inside a function.  </w:t>
@@ -1500,7 +1985,7 @@
     </w:p>
     <w:p>
       <w:pPr>
-        <w:pStyle w:val="Heading1"/>
+        <w:pStyle w:val="Titre1"/>
         <w:numPr>
           <w:ilvl w:val="0"/>
           <w:numId w:val="2"/>
@@ -1513,6 +1998,7 @@
       </w:pPr>
       <w:r>
         <w:rPr>
+          <w:rFonts w:ascii="Open Sans" w:hAnsi="Open Sans" w:cs="Open Sans"/>
           <w:sz w:val="36"/>
           <w:szCs w:val="36"/>
           <w:lang w:val="en"/>
@@ -1529,6 +2015,7 @@
       </w:pPr>
       <w:r>
         <w:rPr>
+          <w:rFonts w:ascii="Open Sans" w:hAnsi="Open Sans" w:cs="Open Sans"/>
           <w:lang w:val="en"/>
         </w:rPr>
         <w:t xml:space="preserve">As part of the tutorials, there are as said at the beginning of this document two smart contracts. These smart contracts are </w:t>
@@ -1536,12 +2023,14 @@
       <w:proofErr w:type="spellStart"/>
       <w:r>
         <w:rPr>
+          <w:rFonts w:ascii="Open Sans" w:hAnsi="Open Sans" w:cs="Open Sans"/>
           <w:lang w:val="en"/>
         </w:rPr>
         <w:t>on</w:t>
       </w:r>
       <w:r>
         <w:rPr>
+          <w:rFonts w:ascii="Open Sans" w:hAnsi="Open Sans" w:cs="Open Sans"/>
           <w:lang w:val="en"/>
         </w:rPr>
         <w:t>a</w:t>
@@ -1549,18 +2038,21 @@
       <w:proofErr w:type="spellEnd"/>
       <w:r>
         <w:rPr>
+          <w:rFonts w:ascii="Open Sans" w:hAnsi="Open Sans" w:cs="Open Sans"/>
           <w:lang w:val="en"/>
         </w:rPr>
         <w:t xml:space="preserve"> private git</w:t>
       </w:r>
       <w:r>
         <w:rPr>
+          <w:rFonts w:ascii="Open Sans" w:hAnsi="Open Sans" w:cs="Open Sans"/>
           <w:lang w:val="en"/>
         </w:rPr>
         <w:t xml:space="preserve"> server</w:t>
       </w:r>
       <w:r>
         <w:rPr>
+          <w:rFonts w:ascii="Open Sans" w:hAnsi="Open Sans" w:cs="Open Sans"/>
           <w:lang w:val="en"/>
         </w:rPr>
         <w:t>, in the repository "</w:t>
@@ -1568,6 +2060,7 @@
       <w:proofErr w:type="spellStart"/>
       <w:r>
         <w:rPr>
+          <w:rFonts w:ascii="Open Sans" w:hAnsi="Open Sans" w:cs="Open Sans"/>
           <w:lang w:val="en"/>
         </w:rPr>
         <w:t>KalimaContractsTuto</w:t>
@@ -1575,9 +2068,26 @@
       <w:proofErr w:type="spellEnd"/>
       <w:r>
         <w:rPr>
-          <w:lang w:val="en"/>
-        </w:rPr>
-        <w:t>". If you do not have access to this directory, please contact a member of our team. If you have access, you can modify existing smart contracts to change their behaviors. For your changes to be taken into account, you will only have to commit the changes on the repository and wait a few minutes for the process of publishing smart contracts to be completed.</w:t>
+          <w:rFonts w:ascii="Open Sans" w:hAnsi="Open Sans" w:cs="Open Sans"/>
+          <w:lang w:val="en"/>
+        </w:rPr>
+        <w:t xml:space="preserve">". If you do not have access to this directory, please contact a member of our team. If you have access, you can modify existing smart contracts to change their behaviors. For your changes to be </w:t>
+      </w:r>
+      <w:proofErr w:type="gramStart"/>
+      <w:r>
+        <w:rPr>
+          <w:rFonts w:ascii="Open Sans" w:hAnsi="Open Sans" w:cs="Open Sans"/>
+          <w:lang w:val="en"/>
+        </w:rPr>
+        <w:t>taken into account</w:t>
+      </w:r>
+      <w:proofErr w:type="gramEnd"/>
+      <w:r>
+        <w:rPr>
+          <w:rFonts w:ascii="Open Sans" w:hAnsi="Open Sans" w:cs="Open Sans"/>
+          <w:lang w:val="en"/>
+        </w:rPr>
+        <w:t>, you will only have to commit the changes on the repository and wait a few minutes for the process of publishing smart contracts to be completed.</w:t>
       </w:r>
     </w:p>
     <w:p>
@@ -1589,6 +2099,7 @@
       </w:pPr>
       <w:r>
         <w:rPr>
+          <w:rFonts w:ascii="Open Sans" w:hAnsi="Open Sans" w:cs="Open Sans"/>
           <w:lang w:val="en"/>
         </w:rPr>
         <w:t xml:space="preserve">We also find the two examples of smart contracts on GitHub: </w:t>
@@ -1596,7 +2107,8 @@
       <w:hyperlink r:id="rId6" w:history="1">
         <w:r>
           <w:rPr>
-            <w:rStyle w:val="Hyperlink"/>
+            <w:rStyle w:val="Lienhypertexte"/>
+            <w:rFonts w:ascii="Open Sans" w:hAnsi="Open Sans" w:cs="Open Sans"/>
             <w:lang w:val="en"/>
           </w:rPr>
           <w:t xml:space="preserve"> https://github.com/Kalima-Systems/Kalima-Tuto/tree/master/KalimaSmartContracts</w:t>
@@ -1604,6 +2116,7 @@
       </w:hyperlink>
       <w:r>
         <w:rPr>
+          <w:rFonts w:ascii="Open Sans" w:hAnsi="Open Sans" w:cs="Open Sans"/>
           <w:lang w:val="en"/>
         </w:rPr>
         <w:t>.</w:t>
@@ -1621,6 +2134,7 @@
       </w:pPr>
       <w:r>
         <w:rPr>
+          <w:rFonts w:ascii="Open Sans" w:hAnsi="Open Sans" w:cs="Open Sans"/>
           <w:b/>
           <w:bCs/>
           <w:lang w:val="en"/>
@@ -1637,6 +2151,7 @@
       </w:pPr>
       <w:r>
         <w:rPr>
+          <w:rFonts w:ascii="Open Sans" w:hAnsi="Open Sans" w:cs="Open Sans"/>
           <w:lang w:val="en"/>
         </w:rPr>
         <w:t>Here is the body of the sensors.js example:</w:t>
@@ -1654,32 +2169,47 @@
       </w:pPr>
       <w:r>
         <w:rPr>
+          <w:rFonts w:ascii="Open Sans" w:hAnsi="Open Sans" w:cs="Open Sans"/>
           <w:sz w:val="18"/>
           <w:szCs w:val="18"/>
           <w:lang w:val="en"/>
         </w:rPr>
-        <w:t>function main(</w:t>
-      </w:r>
-      <w:proofErr w:type="spellStart"/>
-      <w:r>
-        <w:rPr>
+        <w:t xml:space="preserve">function </w:t>
+      </w:r>
+      <w:proofErr w:type="gramStart"/>
+      <w:r>
+        <w:rPr>
+          <w:rFonts w:ascii="Open Sans" w:hAnsi="Open Sans" w:cs="Open Sans"/>
           <w:sz w:val="18"/>
           <w:szCs w:val="18"/>
           <w:lang w:val="en"/>
         </w:rPr>
-        <w:t>kMsg</w:t>
-      </w:r>
-      <w:proofErr w:type="spellEnd"/>
-      <w:r>
-        <w:rPr>
+        <w:t>main(</w:t>
+      </w:r>
+      <w:proofErr w:type="spellStart"/>
+      <w:proofErr w:type="gramEnd"/>
+      <w:r>
+        <w:rPr>
+          <w:rFonts w:ascii="Open Sans" w:hAnsi="Open Sans" w:cs="Open Sans"/>
           <w:sz w:val="18"/>
           <w:szCs w:val="18"/>
           <w:lang w:val="en"/>
         </w:rPr>
+        <w:t>kMsg</w:t>
+      </w:r>
+      <w:proofErr w:type="spellEnd"/>
+      <w:r>
+        <w:rPr>
+          <w:rFonts w:ascii="Open Sans" w:hAnsi="Open Sans" w:cs="Open Sans"/>
+          <w:sz w:val="18"/>
+          <w:szCs w:val="18"/>
+          <w:lang w:val="en"/>
+        </w:rPr>
         <w:t>, clone, logger) {</w:t>
       </w:r>
       <w:r>
         <w:rPr>
+          <w:rFonts w:ascii="Open Sans" w:hAnsi="Open Sans" w:cs="Open Sans"/>
           <w:sz w:val="18"/>
           <w:szCs w:val="18"/>
           <w:lang w:val="en"/>
@@ -1699,25 +2229,39 @@
       </w:pPr>
       <w:r>
         <w:rPr>
+          <w:rFonts w:ascii="Open Sans" w:hAnsi="Open Sans" w:cs="Open Sans"/>
           <w:sz w:val="18"/>
           <w:szCs w:val="18"/>
           <w:lang w:val="en"/>
         </w:rPr>
         <w:tab/>
-        <w:t>if(!</w:t>
-      </w:r>
-      <w:proofErr w:type="spellStart"/>
-      <w:r>
-        <w:rPr>
+        <w:t>if</w:t>
+      </w:r>
+      <w:proofErr w:type="gramStart"/>
+      <w:r>
+        <w:rPr>
+          <w:rFonts w:ascii="Open Sans" w:hAnsi="Open Sans" w:cs="Open Sans"/>
           <w:sz w:val="18"/>
           <w:szCs w:val="18"/>
           <w:lang w:val="en"/>
         </w:rPr>
+        <w:t>(!</w:t>
+      </w:r>
+      <w:proofErr w:type="spellStart"/>
+      <w:r>
+        <w:rPr>
+          <w:rFonts w:ascii="Open Sans" w:hAnsi="Open Sans" w:cs="Open Sans"/>
+          <w:sz w:val="18"/>
+          <w:szCs w:val="18"/>
+          <w:lang w:val="en"/>
+        </w:rPr>
         <w:t>kMsg.getKey</w:t>
       </w:r>
       <w:proofErr w:type="spellEnd"/>
-      <w:r>
-        <w:rPr>
+      <w:proofErr w:type="gramEnd"/>
+      <w:r>
+        <w:rPr>
+          <w:rFonts w:ascii="Open Sans" w:hAnsi="Open Sans" w:cs="Open Sans"/>
           <w:sz w:val="18"/>
           <w:szCs w:val="18"/>
           <w:lang w:val="en"/>
@@ -1737,6 +2281,7 @@
       </w:pPr>
       <w:r>
         <w:rPr>
+          <w:rFonts w:ascii="Open Sans" w:hAnsi="Open Sans" w:cs="Open Sans"/>
           <w:sz w:val="18"/>
           <w:szCs w:val="18"/>
           <w:lang w:val="en"/>
@@ -1745,8 +2290,10 @@
         <w:t xml:space="preserve">var body = new </w:t>
       </w:r>
       <w:proofErr w:type="spellStart"/>
-      <w:r>
-        <w:rPr>
+      <w:proofErr w:type="gramStart"/>
+      <w:r>
+        <w:rPr>
+          <w:rFonts w:ascii="Open Sans" w:hAnsi="Open Sans" w:cs="Open Sans"/>
           <w:sz w:val="18"/>
           <w:szCs w:val="18"/>
           <w:lang w:val="en"/>
@@ -1756,6 +2303,7 @@
       <w:proofErr w:type="spellEnd"/>
       <w:r>
         <w:rPr>
+          <w:rFonts w:ascii="Open Sans" w:hAnsi="Open Sans" w:cs="Open Sans"/>
           <w:sz w:val="18"/>
           <w:szCs w:val="18"/>
           <w:lang w:val="en"/>
@@ -1763,8 +2311,10 @@
         <w:t>(</w:t>
       </w:r>
       <w:proofErr w:type="spellStart"/>
-      <w:r>
-        <w:rPr>
+      <w:proofErr w:type="gramEnd"/>
+      <w:r>
+        <w:rPr>
+          <w:rFonts w:ascii="Open Sans" w:hAnsi="Open Sans" w:cs="Open Sans"/>
           <w:sz w:val="18"/>
           <w:szCs w:val="18"/>
           <w:lang w:val="en"/>
@@ -1774,6 +2324,7 @@
       <w:proofErr w:type="spellEnd"/>
       <w:r>
         <w:rPr>
+          <w:rFonts w:ascii="Open Sans" w:hAnsi="Open Sans" w:cs="Open Sans"/>
           <w:sz w:val="18"/>
           <w:szCs w:val="18"/>
           <w:lang w:val="en"/>
@@ -1793,6 +2344,7 @@
       </w:pPr>
       <w:r>
         <w:rPr>
+          <w:rFonts w:ascii="Open Sans" w:hAnsi="Open Sans" w:cs="Open Sans"/>
           <w:sz w:val="18"/>
           <w:szCs w:val="18"/>
           <w:lang w:val="en"/>
@@ -1801,8 +2353,10 @@
         <w:t xml:space="preserve">var temperature = </w:t>
       </w:r>
       <w:proofErr w:type="spellStart"/>
-      <w:r>
-        <w:rPr>
+      <w:proofErr w:type="gramStart"/>
+      <w:r>
+        <w:rPr>
+          <w:rFonts w:ascii="Open Sans" w:hAnsi="Open Sans" w:cs="Open Sans"/>
           <w:sz w:val="18"/>
           <w:szCs w:val="18"/>
           <w:lang w:val="en"/>
@@ -1812,11 +2366,22 @@
       <w:proofErr w:type="spellEnd"/>
       <w:r>
         <w:rPr>
+          <w:rFonts w:ascii="Open Sans" w:hAnsi="Open Sans" w:cs="Open Sans"/>
           <w:sz w:val="18"/>
           <w:szCs w:val="18"/>
           <w:lang w:val="en"/>
         </w:rPr>
-        <w:t>(body, 10);</w:t>
+        <w:t>(</w:t>
+      </w:r>
+      <w:proofErr w:type="gramEnd"/>
+      <w:r>
+        <w:rPr>
+          <w:rFonts w:ascii="Open Sans" w:hAnsi="Open Sans" w:cs="Open Sans"/>
+          <w:sz w:val="18"/>
+          <w:szCs w:val="18"/>
+          <w:lang w:val="en"/>
+        </w:rPr>
+        <w:t>body, 10);</w:t>
       </w:r>
     </w:p>
     <w:p>
@@ -1831,12 +2396,32 @@
       </w:pPr>
       <w:r>
         <w:rPr>
+          <w:rFonts w:ascii="Open Sans" w:hAnsi="Open Sans" w:cs="Open Sans"/>
           <w:sz w:val="18"/>
           <w:szCs w:val="18"/>
           <w:lang w:val="en"/>
         </w:rPr>
         <w:tab/>
-        <w:t>if(temperature == null)</w:t>
+      </w:r>
+      <w:proofErr w:type="gramStart"/>
+      <w:r>
+        <w:rPr>
+          <w:rFonts w:ascii="Open Sans" w:hAnsi="Open Sans" w:cs="Open Sans"/>
+          <w:sz w:val="18"/>
+          <w:szCs w:val="18"/>
+          <w:lang w:val="en"/>
+        </w:rPr>
+        <w:t>if(</w:t>
+      </w:r>
+      <w:proofErr w:type="gramEnd"/>
+      <w:r>
+        <w:rPr>
+          <w:rFonts w:ascii="Open Sans" w:hAnsi="Open Sans" w:cs="Open Sans"/>
+          <w:sz w:val="18"/>
+          <w:szCs w:val="18"/>
+          <w:lang w:val="en"/>
+        </w:rPr>
+        <w:t>temperature == null)</w:t>
       </w:r>
     </w:p>
     <w:p>
@@ -1851,6 +2436,7 @@
       </w:pPr>
       <w:r>
         <w:rPr>
+          <w:rFonts w:ascii="Open Sans" w:hAnsi="Open Sans" w:cs="Open Sans"/>
           <w:sz w:val="18"/>
           <w:szCs w:val="18"/>
           <w:lang w:val="en"/>
@@ -1859,13 +2445,25 @@
       </w:r>
       <w:r>
         <w:rPr>
+          <w:rFonts w:ascii="Open Sans" w:hAnsi="Open Sans" w:cs="Open Sans"/>
           <w:sz w:val="18"/>
           <w:szCs w:val="18"/>
           <w:lang w:val="en"/>
         </w:rPr>
         <w:tab/>
-        <w:t>return "NOK";</w:t>
-      </w:r>
+        <w:t>return "NOK</w:t>
+      </w:r>
+      <w:proofErr w:type="gramStart"/>
+      <w:r>
+        <w:rPr>
+          <w:rFonts w:ascii="Open Sans" w:hAnsi="Open Sans" w:cs="Open Sans"/>
+          <w:sz w:val="18"/>
+          <w:szCs w:val="18"/>
+          <w:lang w:val="en"/>
+        </w:rPr>
+        <w:t>";</w:t>
+      </w:r>
+      <w:proofErr w:type="gramEnd"/>
     </w:p>
     <w:p>
       <w:pPr>
@@ -1879,12 +2477,32 @@
       </w:pPr>
       <w:r>
         <w:rPr>
+          <w:rFonts w:ascii="Open Sans" w:hAnsi="Open Sans" w:cs="Open Sans"/>
           <w:sz w:val="18"/>
           <w:szCs w:val="18"/>
           <w:lang w:val="en"/>
         </w:rPr>
         <w:tab/>
-        <w:t>if(temperature &gt;= 100) {</w:t>
+      </w:r>
+      <w:proofErr w:type="gramStart"/>
+      <w:r>
+        <w:rPr>
+          <w:rFonts w:ascii="Open Sans" w:hAnsi="Open Sans" w:cs="Open Sans"/>
+          <w:sz w:val="18"/>
+          <w:szCs w:val="18"/>
+          <w:lang w:val="en"/>
+        </w:rPr>
+        <w:t>if(</w:t>
+      </w:r>
+      <w:proofErr w:type="gramEnd"/>
+      <w:r>
+        <w:rPr>
+          <w:rFonts w:ascii="Open Sans" w:hAnsi="Open Sans" w:cs="Open Sans"/>
+          <w:sz w:val="18"/>
+          <w:szCs w:val="18"/>
+          <w:lang w:val="en"/>
+        </w:rPr>
+        <w:t>temperature &gt;= 100) {</w:t>
       </w:r>
     </w:p>
     <w:p>
@@ -1899,6 +2517,7 @@
       </w:pPr>
       <w:r>
         <w:rPr>
+          <w:rFonts w:ascii="Open Sans" w:hAnsi="Open Sans" w:cs="Open Sans"/>
           <w:sz w:val="18"/>
           <w:szCs w:val="18"/>
           <w:lang w:val="en"/>
@@ -1907,6 +2526,7 @@
       </w:r>
       <w:r>
         <w:rPr>
+          <w:rFonts w:ascii="Open Sans" w:hAnsi="Open Sans" w:cs="Open Sans"/>
           <w:sz w:val="18"/>
           <w:szCs w:val="18"/>
           <w:lang w:val="en"/>
@@ -1914,8 +2534,10 @@
         <w:tab/>
       </w:r>
       <w:proofErr w:type="spellStart"/>
-      <w:r>
-        <w:rPr>
+      <w:proofErr w:type="gramStart"/>
+      <w:r>
+        <w:rPr>
+          <w:rFonts w:ascii="Open Sans" w:hAnsi="Open Sans" w:cs="Open Sans"/>
           <w:sz w:val="18"/>
           <w:szCs w:val="18"/>
           <w:lang w:val="en"/>
@@ -1925,42 +2547,57 @@
       <w:proofErr w:type="spellEnd"/>
       <w:r>
         <w:rPr>
+          <w:rFonts w:ascii="Open Sans" w:hAnsi="Open Sans" w:cs="Open Sans"/>
           <w:sz w:val="18"/>
           <w:szCs w:val="18"/>
           <w:lang w:val="en"/>
         </w:rPr>
-        <w:t xml:space="preserve">("/alarms/fire", </w:t>
-      </w:r>
-      <w:proofErr w:type="spellStart"/>
-      <w:r>
-        <w:rPr>
+        <w:t>(</w:t>
+      </w:r>
+      <w:proofErr w:type="gramEnd"/>
+      <w:r>
+        <w:rPr>
+          <w:rFonts w:ascii="Open Sans" w:hAnsi="Open Sans" w:cs="Open Sans"/>
           <w:sz w:val="18"/>
           <w:szCs w:val="18"/>
           <w:lang w:val="en"/>
         </w:rPr>
-        <w:t>kMsg.getKey</w:t>
-      </w:r>
-      <w:proofErr w:type="spellEnd"/>
-      <w:r>
-        <w:rPr>
+        <w:t xml:space="preserve">"/alarms/fire", </w:t>
+      </w:r>
+      <w:proofErr w:type="spellStart"/>
+      <w:r>
+        <w:rPr>
+          <w:rFonts w:ascii="Open Sans" w:hAnsi="Open Sans" w:cs="Open Sans"/>
           <w:sz w:val="18"/>
           <w:szCs w:val="18"/>
           <w:lang w:val="en"/>
         </w:rPr>
-        <w:t>(), ("Temperature too high: " + temperature + " °C").</w:t>
-      </w:r>
-      <w:proofErr w:type="spellStart"/>
-      <w:r>
-        <w:rPr>
+        <w:t>kMsg.getKey</w:t>
+      </w:r>
+      <w:proofErr w:type="spellEnd"/>
+      <w:r>
+        <w:rPr>
+          <w:rFonts w:ascii="Open Sans" w:hAnsi="Open Sans" w:cs="Open Sans"/>
           <w:sz w:val="18"/>
           <w:szCs w:val="18"/>
           <w:lang w:val="en"/>
         </w:rPr>
+        <w:t>(), ("Temperature too high: " + temperature + " °C").</w:t>
+      </w:r>
+      <w:proofErr w:type="spellStart"/>
+      <w:r>
+        <w:rPr>
+          <w:rFonts w:ascii="Open Sans" w:hAnsi="Open Sans" w:cs="Open Sans"/>
+          <w:sz w:val="18"/>
+          <w:szCs w:val="18"/>
+          <w:lang w:val="en"/>
+        </w:rPr>
         <w:t>getBytes</w:t>
       </w:r>
       <w:proofErr w:type="spellEnd"/>
       <w:r>
         <w:rPr>
+          <w:rFonts w:ascii="Open Sans" w:hAnsi="Open Sans" w:cs="Open Sans"/>
           <w:sz w:val="18"/>
           <w:szCs w:val="18"/>
           <w:lang w:val="en"/>
@@ -1980,6 +2617,7 @@
       </w:pPr>
       <w:r>
         <w:rPr>
+          <w:rFonts w:ascii="Open Sans" w:hAnsi="Open Sans" w:cs="Open Sans"/>
           <w:sz w:val="18"/>
           <w:szCs w:val="18"/>
           <w:lang w:val="en"/>
@@ -2000,6 +2638,7 @@
       </w:pPr>
       <w:r>
         <w:rPr>
+          <w:rFonts w:ascii="Open Sans" w:hAnsi="Open Sans" w:cs="Open Sans"/>
           <w:sz w:val="18"/>
           <w:szCs w:val="18"/>
           <w:lang w:val="en"/>
@@ -2011,18 +2650,37 @@
       <w:pPr>
         <w:rPr>
           <w:rFonts w:ascii="Open Sans" w:hAnsi="Open Sans" w:cs="Open Sans"/>
-        </w:rPr>
-      </w:pPr>
-      <w:r>
-        <w:rPr>
-          <w:lang w:val="en"/>
-        </w:rPr>
-        <w:t xml:space="preserve">It is executed with each new transaction on the /sensors address. Three parameters have passed to it: </w:t>
-      </w:r>
+          <w:lang w:val="en"/>
+        </w:rPr>
+      </w:pPr>
     </w:p>
     <w:p>
       <w:pPr>
-        <w:pStyle w:val="ListParagraph"/>
+        <w:rPr>
+          <w:rFonts w:ascii="Open Sans" w:hAnsi="Open Sans" w:cs="Open Sans"/>
+          <w:lang w:val="en"/>
+        </w:rPr>
+      </w:pPr>
+    </w:p>
+    <w:p>
+      <w:pPr>
+        <w:rPr>
+          <w:rFonts w:ascii="Open Sans" w:hAnsi="Open Sans" w:cs="Open Sans"/>
+          <w:lang w:val="en-GB"/>
+        </w:rPr>
+      </w:pPr>
+      <w:r>
+        <w:rPr>
+          <w:rFonts w:ascii="Open Sans" w:hAnsi="Open Sans" w:cs="Open Sans"/>
+          <w:lang w:val="en"/>
+        </w:rPr>
+        <w:lastRenderedPageBreak/>
+        <w:t xml:space="preserve">It is executed with each new transaction on the /sensors address. Three parameters have passed to it: </w:t>
+      </w:r>
+    </w:p>
+    <w:p>
+      <w:pPr>
+        <w:pStyle w:val="Paragraphedeliste"/>
         <w:numPr>
           <w:ilvl w:val="0"/>
           <w:numId w:val="5"/>
@@ -2035,6 +2693,7 @@
       <w:proofErr w:type="spellStart"/>
       <w:r>
         <w:rPr>
+          <w:rFonts w:ascii="Open Sans" w:hAnsi="Open Sans" w:cs="Open Sans"/>
           <w:lang w:val="en"/>
         </w:rPr>
         <w:t>kMsg</w:t>
@@ -2042,14 +2701,31 @@
       <w:proofErr w:type="spellEnd"/>
       <w:r>
         <w:rPr>
-          <w:lang w:val="en"/>
-        </w:rPr>
-        <w:t>: The message corresponds to the transaction received. In particular, it will make it possible to recover useful data, or the key to the transaction</w:t>
+          <w:rFonts w:ascii="Open Sans" w:hAnsi="Open Sans" w:cs="Open Sans"/>
+          <w:lang w:val="en"/>
+        </w:rPr>
+        <w:t xml:space="preserve">: The message corresponds to the transaction received. </w:t>
+      </w:r>
+      <w:proofErr w:type="gramStart"/>
+      <w:r>
+        <w:rPr>
+          <w:rFonts w:ascii="Open Sans" w:hAnsi="Open Sans" w:cs="Open Sans"/>
+          <w:lang w:val="en"/>
+        </w:rPr>
+        <w:t>In particular, it</w:t>
+      </w:r>
+      <w:proofErr w:type="gramEnd"/>
+      <w:r>
+        <w:rPr>
+          <w:rFonts w:ascii="Open Sans" w:hAnsi="Open Sans" w:cs="Open Sans"/>
+          <w:lang w:val="en"/>
+        </w:rPr>
+        <w:t xml:space="preserve"> will make it possible to recover useful data, or the key to the transaction</w:t>
       </w:r>
     </w:p>
     <w:p>
       <w:pPr>
-        <w:pStyle w:val="ListParagraph"/>
+        <w:pStyle w:val="Paragraphedeliste"/>
         <w:numPr>
           <w:ilvl w:val="0"/>
           <w:numId w:val="5"/>
@@ -2061,6 +2737,7 @@
       </w:pPr>
       <w:r>
         <w:rPr>
+          <w:rFonts w:ascii="Open Sans" w:hAnsi="Open Sans" w:cs="Open Sans"/>
           <w:lang w:val="en"/>
         </w:rPr>
         <w:t>clone: The clone of the node that launches the smart contract. It allows to read the transactions of the blockchain and to create new transactions for example</w:t>
@@ -2068,7 +2745,7 @@
     </w:p>
     <w:p>
       <w:pPr>
-        <w:pStyle w:val="ListParagraph"/>
+        <w:pStyle w:val="Paragraphedeliste"/>
         <w:numPr>
           <w:ilvl w:val="0"/>
           <w:numId w:val="5"/>
@@ -2080,6 +2757,7 @@
       </w:pPr>
       <w:r>
         <w:rPr>
+          <w:rFonts w:ascii="Open Sans" w:hAnsi="Open Sans" w:cs="Open Sans"/>
           <w:lang w:val="en"/>
         </w:rPr>
         <w:t xml:space="preserve">logger: </w:t>
@@ -2087,6 +2765,7 @@
       <w:proofErr w:type="spellStart"/>
       <w:r>
         <w:rPr>
+          <w:rFonts w:ascii="Open Sans" w:hAnsi="Open Sans" w:cs="Open Sans"/>
           <w:lang w:val="en"/>
         </w:rPr>
         <w:t>Kalima's</w:t>
@@ -2094,6 +2773,7 @@
       <w:proofErr w:type="spellEnd"/>
       <w:r>
         <w:rPr>
+          <w:rFonts w:ascii="Open Sans" w:hAnsi="Open Sans" w:cs="Open Sans"/>
           <w:lang w:val="en"/>
         </w:rPr>
         <w:t xml:space="preserve"> internal logger. It is not useful for this tutorial because you do not have access to the smart contract node. However, when you deploy your own node, it allows you to add logs to log files. </w:t>
@@ -2108,10 +2788,26 @@
       </w:pPr>
       <w:r>
         <w:rPr>
-          <w:lang w:val="en"/>
-        </w:rPr>
-        <w:lastRenderedPageBreak/>
-        <w:t xml:space="preserve">The contract is simple: We start by checking the key of the message. If it is not equal to "temperature2", nothing is done. Then we retrieve the useful data of the transaction on the assumption that it corresponds to an integer that corresponds to a temperature for example. Finally, a new transaction is created at the address "/alarms/fire" if the temperature exceeds a certain threshold. </w:t>
+          <w:rFonts w:ascii="Open Sans" w:hAnsi="Open Sans" w:cs="Open Sans"/>
+          <w:lang w:val="en"/>
+        </w:rPr>
+        <w:t xml:space="preserve">The contract is simple: We start by checking the key </w:t>
+      </w:r>
+      <w:proofErr w:type="gramStart"/>
+      <w:r>
+        <w:rPr>
+          <w:rFonts w:ascii="Open Sans" w:hAnsi="Open Sans" w:cs="Open Sans"/>
+          <w:lang w:val="en"/>
+        </w:rPr>
+        <w:t>of</w:t>
+      </w:r>
+      <w:proofErr w:type="gramEnd"/>
+      <w:r>
+        <w:rPr>
+          <w:rFonts w:ascii="Open Sans" w:hAnsi="Open Sans" w:cs="Open Sans"/>
+          <w:lang w:val="en"/>
+        </w:rPr>
+        <w:t xml:space="preserve"> the message. If it is not equal to "temperature2", nothing is done. Then we retrieve the useful data of the transaction on the assumption that it corresponds to an integer that corresponds to a temperature for example. Finally, a new transaction is created at the address "/alarms/fire" if the temperature exceeds a certain threshold. </w:t>
       </w:r>
     </w:p>
     <w:p>
@@ -2123,9 +2819,26 @@
       </w:pPr>
       <w:r>
         <w:rPr>
-          <w:lang w:val="en"/>
-        </w:rPr>
-        <w:t>For example, as part of the tutorial, you can change the temperature threshold and then send temperatures using the java example to verify that the threshold has actually changed.</w:t>
+          <w:rFonts w:ascii="Open Sans" w:hAnsi="Open Sans" w:cs="Open Sans"/>
+          <w:lang w:val="en"/>
+        </w:rPr>
+        <w:t xml:space="preserve">For example, as part of the tutorial, you can change the temperature threshold and then send temperatures using the java example to verify that the threshold has </w:t>
+      </w:r>
+      <w:proofErr w:type="gramStart"/>
+      <w:r>
+        <w:rPr>
+          <w:rFonts w:ascii="Open Sans" w:hAnsi="Open Sans" w:cs="Open Sans"/>
+          <w:lang w:val="en"/>
+        </w:rPr>
+        <w:t>actually changed</w:t>
+      </w:r>
+      <w:proofErr w:type="gramEnd"/>
+      <w:r>
+        <w:rPr>
+          <w:rFonts w:ascii="Open Sans" w:hAnsi="Open Sans" w:cs="Open Sans"/>
+          <w:lang w:val="en"/>
+        </w:rPr>
+        <w:t>.</w:t>
       </w:r>
     </w:p>
     <w:p>
@@ -2151,6 +2864,7 @@
       </w:pPr>
       <w:r>
         <w:rPr>
+          <w:rFonts w:ascii="Open Sans" w:hAnsi="Open Sans" w:cs="Open Sans"/>
           <w:b/>
           <w:bCs/>
           <w:lang w:val="en"/>
@@ -2167,9 +2881,39 @@
       </w:pPr>
       <w:r>
         <w:rPr>
-          <w:lang w:val="en"/>
-        </w:rPr>
-        <w:t xml:space="preserve">The smart contract fire.js does nothing at the moment, except record in the logs the content of the alarms. You are free to modify this smart contract as a training. </w:t>
+          <w:rFonts w:ascii="Open Sans" w:hAnsi="Open Sans" w:cs="Open Sans"/>
+          <w:lang w:val="en"/>
+        </w:rPr>
+        <w:t xml:space="preserve">The smart contract fire.js does nothing </w:t>
+      </w:r>
+      <w:proofErr w:type="gramStart"/>
+      <w:r>
+        <w:rPr>
+          <w:rFonts w:ascii="Open Sans" w:hAnsi="Open Sans" w:cs="Open Sans"/>
+          <w:lang w:val="en"/>
+        </w:rPr>
+        <w:t>at the moment</w:t>
+      </w:r>
+      <w:proofErr w:type="gramEnd"/>
+      <w:r>
+        <w:rPr>
+          <w:rFonts w:ascii="Open Sans" w:hAnsi="Open Sans" w:cs="Open Sans"/>
+          <w:lang w:val="en"/>
+        </w:rPr>
+        <w:t xml:space="preserve">, except record in the logs the content of the alarms. You are free to </w:t>
+      </w:r>
+      <w:r>
+        <w:rPr>
+          <w:rFonts w:ascii="Open Sans" w:hAnsi="Open Sans" w:cs="Open Sans"/>
+          <w:lang w:val="en"/>
+        </w:rPr>
+        <w:t>modify this smart contract as a training.</w:t>
+      </w:r>
+      <w:r>
+        <w:rPr>
+          <w:lang w:val="en"/>
+        </w:rPr>
+        <w:t xml:space="preserve"> </w:t>
       </w:r>
     </w:p>
     <w:sectPr>
@@ -2784,7 +3528,7 @@
     <w:lvl w:ilvl="0">
       <w:start w:val="1"/>
       <w:numFmt w:val="decimal"/>
-      <w:pStyle w:val="Heading1"/>
+      <w:pStyle w:val="Titre1"/>
       <w:lvlText w:val="%1."/>
       <w:lvlJc w:val="left"/>
       <w:pPr>
@@ -2794,7 +3538,7 @@
     <w:lvl w:ilvl="1">
       <w:start w:val="1"/>
       <w:numFmt w:val="lowerLetter"/>
-      <w:pStyle w:val="Heading2"/>
+      <w:pStyle w:val="Titre2"/>
       <w:lvlText w:val="%2."/>
       <w:lvlJc w:val="left"/>
       <w:pPr>
@@ -3704,11 +4448,11 @@
       <w:sz w:val="22"/>
     </w:rPr>
   </w:style>
-  <w:style w:type="paragraph" w:styleId="Heading1">
+  <w:style w:type="paragraph" w:styleId="Titre1">
     <w:name w:val="heading 1"/>
     <w:basedOn w:val="Normal"/>
     <w:next w:val="Normal"/>
-    <w:link w:val="Heading1Char"/>
+    <w:link w:val="Titre1Car"/>
     <w:uiPriority w:val="9"/>
     <w:qFormat/>
     <w:rsid w:val="00432EDD"/>
@@ -3728,11 +4472,11 @@
       <w:szCs w:val="32"/>
     </w:rPr>
   </w:style>
-  <w:style w:type="paragraph" w:styleId="Heading2">
+  <w:style w:type="paragraph" w:styleId="Titre2">
     <w:name w:val="heading 2"/>
     <w:basedOn w:val="Normal"/>
     <w:next w:val="Normal"/>
-    <w:link w:val="Heading2Char"/>
+    <w:link w:val="Titre2Car"/>
     <w:uiPriority w:val="9"/>
     <w:unhideWhenUsed/>
     <w:qFormat/>
@@ -3754,11 +4498,11 @@
       <w:szCs w:val="26"/>
     </w:rPr>
   </w:style>
-  <w:style w:type="paragraph" w:styleId="Heading3">
+  <w:style w:type="paragraph" w:styleId="Titre3">
     <w:name w:val="heading 3"/>
     <w:basedOn w:val="Normal"/>
     <w:next w:val="Normal"/>
-    <w:link w:val="Heading3Char"/>
+    <w:link w:val="Titre3Car"/>
     <w:uiPriority w:val="9"/>
     <w:unhideWhenUsed/>
     <w:qFormat/>
@@ -3776,13 +4520,13 @@
       <w:szCs w:val="24"/>
     </w:rPr>
   </w:style>
-  <w:style w:type="character" w:default="1" w:styleId="DefaultParagraphFont">
+  <w:style w:type="character" w:default="1" w:styleId="Policepardfaut">
     <w:name w:val="Default Paragraph Font"/>
     <w:uiPriority w:val="1"/>
     <w:semiHidden/>
     <w:unhideWhenUsed/>
   </w:style>
-  <w:style w:type="table" w:default="1" w:styleId="TableNormal">
+  <w:style w:type="table" w:default="1" w:styleId="TableauNormal">
     <w:name w:val="Normal Table"/>
     <w:uiPriority w:val="99"/>
     <w:semiHidden/>
@@ -3797,16 +4541,16 @@
       </w:tblCellMar>
     </w:tblPr>
   </w:style>
-  <w:style w:type="numbering" w:default="1" w:styleId="NoList">
+  <w:style w:type="numbering" w:default="1" w:styleId="Aucuneliste">
     <w:name w:val="No List"/>
     <w:uiPriority w:val="99"/>
     <w:semiHidden/>
     <w:unhideWhenUsed/>
   </w:style>
-  <w:style w:type="character" w:customStyle="1" w:styleId="Heading1Char">
-    <w:name w:val="Heading 1 Char"/>
-    <w:basedOn w:val="DefaultParagraphFont"/>
-    <w:link w:val="Heading1"/>
+  <w:style w:type="character" w:customStyle="1" w:styleId="Titre1Car">
+    <w:name w:val="Titre 1 Car"/>
+    <w:basedOn w:val="Policepardfaut"/>
+    <w:link w:val="Titre1"/>
     <w:uiPriority w:val="9"/>
     <w:qFormat/>
     <w:rsid w:val="00432EDD"/>
@@ -3817,10 +4561,10 @@
       <w:szCs w:val="32"/>
     </w:rPr>
   </w:style>
-  <w:style w:type="character" w:customStyle="1" w:styleId="Heading2Char">
-    <w:name w:val="Heading 2 Char"/>
-    <w:basedOn w:val="DefaultParagraphFont"/>
-    <w:link w:val="Heading2"/>
+  <w:style w:type="character" w:customStyle="1" w:styleId="Titre2Car">
+    <w:name w:val="Titre 2 Car"/>
+    <w:basedOn w:val="Policepardfaut"/>
+    <w:link w:val="Titre2"/>
     <w:uiPriority w:val="9"/>
     <w:qFormat/>
     <w:rsid w:val="00432EDD"/>
@@ -3831,10 +4575,10 @@
       <w:szCs w:val="26"/>
     </w:rPr>
   </w:style>
-  <w:style w:type="character" w:customStyle="1" w:styleId="Heading3Char">
-    <w:name w:val="Heading 3 Char"/>
-    <w:basedOn w:val="DefaultParagraphFont"/>
-    <w:link w:val="Heading3"/>
+  <w:style w:type="character" w:customStyle="1" w:styleId="Titre3Car">
+    <w:name w:val="Titre 3 Car"/>
+    <w:basedOn w:val="Policepardfaut"/>
+    <w:link w:val="Titre3"/>
     <w:uiPriority w:val="9"/>
     <w:qFormat/>
     <w:rsid w:val="00432EDD"/>
@@ -3847,14 +4591,14 @@
   </w:style>
   <w:style w:type="character" w:customStyle="1" w:styleId="codeCar">
     <w:name w:val="code Car"/>
-    <w:basedOn w:val="DefaultParagraphFont"/>
+    <w:basedOn w:val="Policepardfaut"/>
     <w:qFormat/>
     <w:rsid w:val="00432EDD"/>
   </w:style>
   <w:style w:type="character" w:customStyle="1" w:styleId="TitreCar">
     <w:name w:val="Titre Car"/>
-    <w:basedOn w:val="DefaultParagraphFont"/>
-    <w:link w:val="Titre1"/>
+    <w:basedOn w:val="Policepardfaut"/>
+    <w:link w:val="Titre10"/>
     <w:uiPriority w:val="10"/>
     <w:qFormat/>
     <w:rsid w:val="0072619E"/>
@@ -3880,10 +4624,10 @@
       <w:u w:val="single"/>
     </w:rPr>
   </w:style>
-  <w:style w:type="paragraph" w:customStyle="1" w:styleId="Titre1">
+  <w:style w:type="paragraph" w:customStyle="1" w:styleId="Titre10">
     <w:name w:val="Titre1"/>
     <w:basedOn w:val="Normal"/>
-    <w:next w:val="BodyText"/>
+    <w:next w:val="Corpsdetexte"/>
     <w:link w:val="TitreCar"/>
     <w:qFormat/>
     <w:pPr>
@@ -3896,21 +4640,21 @@
       <w:szCs w:val="28"/>
     </w:rPr>
   </w:style>
-  <w:style w:type="paragraph" w:styleId="BodyText">
+  <w:style w:type="paragraph" w:styleId="Corpsdetexte">
     <w:name w:val="Body Text"/>
     <w:basedOn w:val="Normal"/>
     <w:pPr>
       <w:spacing w:after="140" w:line="276" w:lineRule="auto"/>
     </w:pPr>
   </w:style>
-  <w:style w:type="paragraph" w:styleId="List">
+  <w:style w:type="paragraph" w:styleId="Liste">
     <w:name w:val="List"/>
-    <w:basedOn w:val="BodyText"/>
+    <w:basedOn w:val="Corpsdetexte"/>
     <w:rPr>
       <w:rFonts w:cs="Lucida Sans"/>
     </w:rPr>
   </w:style>
-  <w:style w:type="paragraph" w:styleId="Caption">
+  <w:style w:type="paragraph" w:styleId="Lgende">
     <w:name w:val="caption"/>
     <w:basedOn w:val="Normal"/>
     <w:qFormat/>
@@ -3937,7 +4681,7 @@
       <w:rFonts w:cs="Lucida Sans"/>
     </w:rPr>
   </w:style>
-  <w:style w:type="paragraph" w:styleId="ListParagraph">
+  <w:style w:type="paragraph" w:styleId="Paragraphedeliste">
     <w:name w:val="List Paragraph"/>
     <w:basedOn w:val="Normal"/>
     <w:uiPriority w:val="34"/>
@@ -3963,7 +4707,7 @@
       <w:shd w:val="clear" w:color="auto" w:fill="E7E6E6" w:themeFill="background2"/>
     </w:pPr>
   </w:style>
-  <w:style w:type="paragraph" w:styleId="Title">
+  <w:style w:type="paragraph" w:styleId="Titre">
     <w:name w:val="Title"/>
     <w:basedOn w:val="Normal"/>
     <w:next w:val="Normal"/>
@@ -3987,9 +4731,9 @@
     <w:basedOn w:val="Normal"/>
     <w:qFormat/>
   </w:style>
-  <w:style w:type="character" w:styleId="Hyperlink">
+  <w:style w:type="character" w:styleId="Lienhypertexte">
     <w:name w:val="Hyperlink"/>
-    <w:basedOn w:val="DefaultParagraphFont"/>
+    <w:basedOn w:val="Policepardfaut"/>
     <w:uiPriority w:val="99"/>
     <w:unhideWhenUsed/>
     <w:rsid w:val="00055DF8"/>
@@ -3998,9 +4742,9 @@
       <w:u w:val="single"/>
     </w:rPr>
   </w:style>
-  <w:style w:type="character" w:styleId="UnresolvedMention">
+  <w:style w:type="character" w:styleId="Mentionnonrsolue">
     <w:name w:val="Unresolved Mention"/>
-    <w:basedOn w:val="DefaultParagraphFont"/>
+    <w:basedOn w:val="Policepardfaut"/>
     <w:uiPriority w:val="99"/>
     <w:semiHidden/>
     <w:unhideWhenUsed/>
@@ -4010,9 +4754,9 @@
       <w:shd w:val="clear" w:color="auto" w:fill="E1DFDD"/>
     </w:rPr>
   </w:style>
-  <w:style w:type="character" w:styleId="PlaceholderText">
+  <w:style w:type="character" w:styleId="Textedelespacerserv">
     <w:name w:val="Placeholder Text"/>
-    <w:basedOn w:val="DefaultParagraphFont"/>
+    <w:basedOn w:val="Policepardfaut"/>
     <w:uiPriority w:val="99"/>
     <w:semiHidden/>
     <w:rsid w:val="00377491"/>

</xml_diff>